<commit_message>
* Updated PDF and DOCX versions of resume.
</commit_message>
<xml_diff>
--- a/pdf/John_Seg_Seggerson.docx
+++ b/pdf/John_Seg_Seggerson.docx
@@ -94,8 +94,12 @@
                     <pic:cNvPicPr/>
                   </pic:nvPicPr>
                   <pic:blipFill>
-                    <a:blip r:embed="rId7">
-                      <a:extLst/>
+                    <a:blip r:embed="rId7" cstate="print">
+                      <a:extLst>
+                        <a:ext uri="{28A0092B-C50C-407E-A947-70E740481C1C}">
+                          <a14:useLocalDpi xmlns:a14="http://schemas.microsoft.com/office/drawing/2010/main"/>
+                        </a:ext>
+                      </a:extLst>
                     </a:blip>
                     <a:srcRect/>
                     <a:stretch>
@@ -125,28 +129,16 @@
     </w:p>
     <w:p>
       <w:pPr>
-        <w:pStyle w:val="Default"/>
-        <w:spacing w:before="840" w:after="480"/>
-        <w:jc w:val="center"/>
-        <w:rPr>
-          <w:rFonts w:ascii="Helvetica Neue" w:eastAsia="Helvetica Neue" w:hAnsi="Helvetica Neue" w:cs="Helvetica Neue"/>
-          <w:b/>
-          <w:bCs/>
-          <w:color w:val="273541"/>
-          <w:sz w:val="62"/>
-          <w:szCs w:val="62"/>
-        </w:rPr>
-      </w:pPr>
-      <w:r>
-        <w:rPr>
-          <w:rFonts w:ascii="Helvetica Neue"/>
-          <w:b/>
-          <w:bCs/>
-          <w:color w:val="273541"/>
-          <w:sz w:val="62"/>
-          <w:szCs w:val="62"/>
-        </w:rPr>
-        <w:t>Front-End Web Engineer</w:t>
+        <w:pStyle w:val="Heading1"/>
+        <w:rPr>
+          <w:rFonts w:eastAsia="Helvetica Neue" w:hAnsi="Helvetica Neue" w:cs="Helvetica Neue"/>
+        </w:rPr>
+      </w:pPr>
+      <w:r>
+        <w:t xml:space="preserve">Senior </w:t>
+      </w:r>
+      <w:r>
+        <w:t>Front-End Engineer</w:t>
       </w:r>
     </w:p>
     <w:p>
@@ -207,30 +199,12 @@
           <w:sz w:val="32"/>
           <w:szCs w:val="32"/>
         </w:rPr>
-        <w:t>Seggerson to your team</w:t>
-      </w:r>
-      <w:r>
-        <w:rPr>
-          <w:rFonts w:ascii="Helvetica Neue"/>
-          <w:sz w:val="32"/>
-          <w:szCs w:val="32"/>
-        </w:rPr>
-        <w:t>.</w:t>
+        <w:t>Seggerson to your team.</w:t>
       </w:r>
     </w:p>
     <w:p>
       <w:pPr>
-        <w:pStyle w:val="Heading"/>
-        <w:spacing w:line="264" w:lineRule="auto"/>
-        <w:rPr>
-          <w:rFonts w:ascii="Helvetica Neue"/>
-        </w:rPr>
-      </w:pPr>
-    </w:p>
-    <w:p>
-      <w:pPr>
-        <w:pStyle w:val="Heading"/>
-        <w:spacing w:line="264" w:lineRule="auto"/>
+        <w:pStyle w:val="Heading2"/>
         <w:sectPr>
           <w:headerReference w:type="default" r:id="rId8"/>
           <w:footerReference w:type="default" r:id="rId9"/>
@@ -240,9 +214,6 @@
         </w:sectPr>
       </w:pPr>
       <w:r>
-        <w:rPr>
-          <w:rFonts w:ascii="Helvetica Neue"/>
-        </w:rPr>
         <w:t>Skills</w:t>
       </w:r>
     </w:p>
@@ -284,19 +255,7 @@
         <w:rPr>
           <w:rFonts w:ascii="Helvetica Neue"/>
         </w:rPr>
-        <w:t>M</w:t>
-      </w:r>
-      <w:r>
-        <w:rPr>
-          <w:rFonts w:ascii="Helvetica Neue"/>
-        </w:rPr>
-        <w:t xml:space="preserve">anaging and directing creative and </w:t>
-      </w:r>
-      <w:r>
-        <w:rPr>
-          <w:rFonts w:ascii="Helvetica Neue"/>
-        </w:rPr>
-        <w:t>technical members of a production team.</w:t>
+        <w:t>Managing and directing creative and technical members of a production team.</w:t>
       </w:r>
     </w:p>
     <w:p>
@@ -874,8 +833,12 @@
                     <pic:cNvPicPr/>
                   </pic:nvPicPr>
                   <pic:blipFill>
-                    <a:blip r:embed="rId10">
-                      <a:extLst/>
+                    <a:blip r:embed="rId10" cstate="print">
+                      <a:extLst>
+                        <a:ext uri="{28A0092B-C50C-407E-A947-70E740481C1C}">
+                          <a14:useLocalDpi xmlns:a14="http://schemas.microsoft.com/office/drawing/2010/main"/>
+                        </a:ext>
+                      </a:extLst>
                     </a:blip>
                     <a:srcRect/>
                     <a:stretch>
@@ -916,22 +879,6 @@
           <w:ilvl w:val="0"/>
           <w:numId w:val="23"/>
         </w:numPr>
-        <w:rPr>
-          <w:rFonts w:ascii="Helvetica Neue" w:eastAsia="Helvetica Neue" w:hAnsi="Helvetica Neue" w:cs="Helvetica Neue"/>
-          <w:sz w:val="26"/>
-          <w:szCs w:val="26"/>
-        </w:rPr>
-      </w:pPr>
-      <w:r>
-        <w:rPr>
-          <w:rFonts w:ascii="Helvetica Neue"/>
-        </w:rPr>
-        <w:t>New Media, Bachelor of Fine Arts @ Emerson College</w:t>
-      </w:r>
-    </w:p>
-    <w:p>
-      <w:pPr>
-        <w:pStyle w:val="Body"/>
         <w:spacing w:after="40"/>
         <w:rPr>
           <w:rFonts w:ascii="Helvetica Neue" w:eastAsia="Helvetica Neue" w:hAnsi="Helvetica Neue" w:cs="Helvetica Neue"/>
@@ -947,11 +894,16 @@
           <w:cols w:num="2" w:space="540"/>
         </w:sectPr>
       </w:pPr>
+      <w:r>
+        <w:rPr>
+          <w:rFonts w:ascii="Helvetica Neue"/>
+        </w:rPr>
+        <w:t>New Media, Bachelor of Fine Arts @ Emerson College</w:t>
+      </w:r>
     </w:p>
     <w:p>
       <w:pPr>
-        <w:pStyle w:val="Heading"/>
-        <w:spacing w:before="240" w:after="120" w:line="288" w:lineRule="auto"/>
+        <w:pStyle w:val="Heading2"/>
         <w:sectPr>
           <w:headerReference w:type="default" r:id="rId13"/>
           <w:footerReference w:type="default" r:id="rId14"/>
@@ -962,11 +914,14 @@
         </w:sectPr>
       </w:pPr>
       <w:r>
-        <w:rPr>
-          <w:rFonts w:ascii="Helvetica Neue"/>
-        </w:rPr>
         <w:lastRenderedPageBreak/>
-        <w:t>Programming &amp; Technology including:</w:t>
+        <w:t xml:space="preserve">Programming &amp; </w:t>
+      </w:r>
+      <w:r>
+        <w:t>Technology</w:t>
+      </w:r>
+      <w:r>
+        <w:t xml:space="preserve"> including:</w:t>
       </w:r>
     </w:p>
     <w:p>
@@ -996,6 +951,90 @@
         <w:pStyle w:val="Body"/>
         <w:numPr>
           <w:ilvl w:val="0"/>
+          <w:numId w:val="12"/>
+        </w:numPr>
+        <w:spacing w:after="40"/>
+        <w:rPr>
+          <w:rFonts w:ascii="Helvetica Neue" w:eastAsia="Helvetica Neue" w:hAnsi="Helvetica Neue" w:cs="Helvetica Neue"/>
+          <w:sz w:val="26"/>
+          <w:szCs w:val="26"/>
+        </w:rPr>
+      </w:pPr>
+      <w:r>
+        <w:rPr>
+          <w:rFonts w:ascii="Helvetica Neue"/>
+        </w:rPr>
+        <w:t>Ajax</w:t>
+      </w:r>
+    </w:p>
+    <w:p>
+      <w:pPr>
+        <w:pStyle w:val="Body"/>
+        <w:numPr>
+          <w:ilvl w:val="0"/>
+          <w:numId w:val="12"/>
+        </w:numPr>
+        <w:spacing w:after="40"/>
+        <w:rPr>
+          <w:rFonts w:ascii="Helvetica Neue" w:eastAsia="Helvetica Neue" w:hAnsi="Helvetica Neue" w:cs="Helvetica Neue"/>
+          <w:sz w:val="26"/>
+          <w:szCs w:val="26"/>
+        </w:rPr>
+      </w:pPr>
+      <w:r>
+        <w:rPr>
+          <w:rFonts w:ascii="Helvetica Neue"/>
+        </w:rPr>
+        <w:t>jQuery</w:t>
+      </w:r>
+    </w:p>
+    <w:p>
+      <w:pPr>
+        <w:pStyle w:val="Body"/>
+        <w:numPr>
+          <w:ilvl w:val="0"/>
+          <w:numId w:val="12"/>
+        </w:numPr>
+        <w:spacing w:after="40"/>
+        <w:rPr>
+          <w:rFonts w:ascii="Helvetica Neue" w:eastAsia="Helvetica Neue" w:hAnsi="Helvetica Neue" w:cs="Helvetica Neue"/>
+          <w:sz w:val="26"/>
+          <w:szCs w:val="26"/>
+        </w:rPr>
+      </w:pPr>
+      <w:r>
+        <w:rPr>
+          <w:rFonts w:ascii="Helvetica Neue"/>
+        </w:rPr>
+        <w:t>Backbone</w:t>
+      </w:r>
+    </w:p>
+    <w:p>
+      <w:pPr>
+        <w:pStyle w:val="Body"/>
+        <w:numPr>
+          <w:ilvl w:val="0"/>
+          <w:numId w:val="12"/>
+        </w:numPr>
+        <w:spacing w:after="40"/>
+        <w:rPr>
+          <w:rFonts w:ascii="Helvetica Neue" w:eastAsia="Helvetica Neue" w:hAnsi="Helvetica Neue" w:cs="Helvetica Neue"/>
+          <w:sz w:val="26"/>
+          <w:szCs w:val="26"/>
+        </w:rPr>
+      </w:pPr>
+      <w:r>
+        <w:rPr>
+          <w:rFonts w:ascii="Helvetica Neue"/>
+        </w:rPr>
+        <w:t>Handlebars</w:t>
+      </w:r>
+    </w:p>
+    <w:p>
+      <w:pPr>
+        <w:pStyle w:val="Body"/>
+        <w:numPr>
+          <w:ilvl w:val="0"/>
           <w:numId w:val="13"/>
         </w:numPr>
         <w:spacing w:after="40"/>
@@ -1010,6 +1049,49 @@
           <w:rFonts w:ascii="Helvetica Neue"/>
         </w:rPr>
         <w:t>PHP</w:t>
+      </w:r>
+    </w:p>
+    <w:p>
+      <w:pPr>
+        <w:pStyle w:val="Body"/>
+        <w:numPr>
+          <w:ilvl w:val="0"/>
+          <w:numId w:val="13"/>
+        </w:numPr>
+        <w:spacing w:after="40"/>
+        <w:rPr>
+          <w:rFonts w:ascii="Helvetica Neue" w:eastAsia="Helvetica Neue" w:hAnsi="Helvetica Neue" w:cs="Helvetica Neue"/>
+          <w:sz w:val="26"/>
+          <w:szCs w:val="26"/>
+        </w:rPr>
+      </w:pPr>
+      <w:r>
+        <w:rPr>
+          <w:rFonts w:ascii="Helvetica Neue"/>
+        </w:rPr>
+        <w:lastRenderedPageBreak/>
+        <w:t>Node.js</w:t>
+      </w:r>
+    </w:p>
+    <w:p>
+      <w:pPr>
+        <w:pStyle w:val="Body"/>
+        <w:numPr>
+          <w:ilvl w:val="0"/>
+          <w:numId w:val="13"/>
+        </w:numPr>
+        <w:spacing w:after="40"/>
+        <w:rPr>
+          <w:rFonts w:ascii="Helvetica Neue" w:eastAsia="Helvetica Neue" w:hAnsi="Helvetica Neue" w:cs="Helvetica Neue"/>
+          <w:sz w:val="26"/>
+          <w:szCs w:val="26"/>
+        </w:rPr>
+      </w:pPr>
+      <w:r>
+        <w:rPr>
+          <w:rFonts w:ascii="Helvetica Neue"/>
+        </w:rPr>
+        <w:t>Java</w:t>
       </w:r>
     </w:p>
     <w:p>
@@ -1038,7 +1120,7 @@
         <w:pStyle w:val="Body"/>
         <w:numPr>
           <w:ilvl w:val="0"/>
-          <w:numId w:val="15"/>
+          <w:numId w:val="14"/>
         </w:numPr>
         <w:spacing w:after="40"/>
         <w:rPr>
@@ -1051,7 +1133,7 @@
         <w:rPr>
           <w:rFonts w:ascii="Helvetica Neue"/>
         </w:rPr>
-        <w:t>Java</w:t>
+        <w:t>Ruby (Ruby on Rails)</w:t>
       </w:r>
     </w:p>
     <w:p>
@@ -1059,7 +1141,7 @@
         <w:pStyle w:val="Body"/>
         <w:numPr>
           <w:ilvl w:val="0"/>
-          <w:numId w:val="16"/>
+          <w:numId w:val="14"/>
         </w:numPr>
         <w:spacing w:after="40"/>
         <w:rPr>
@@ -1068,19 +1150,21 @@
           <w:szCs w:val="26"/>
         </w:rPr>
       </w:pPr>
+      <w:proofErr w:type="spellStart"/>
       <w:r>
         <w:rPr>
           <w:rFonts w:ascii="Helvetica Neue"/>
         </w:rPr>
-        <w:t>Build Engineering</w:t>
-      </w:r>
+        <w:t>Lua</w:t>
+      </w:r>
+      <w:proofErr w:type="spellEnd"/>
     </w:p>
     <w:p>
       <w:pPr>
         <w:pStyle w:val="Body"/>
         <w:numPr>
           <w:ilvl w:val="0"/>
-          <w:numId w:val="17"/>
+          <w:numId w:val="14"/>
         </w:numPr>
         <w:spacing w:after="40"/>
         <w:rPr>
@@ -1093,8 +1177,7 @@
         <w:rPr>
           <w:rFonts w:ascii="Helvetica Neue"/>
         </w:rPr>
-        <w:lastRenderedPageBreak/>
-        <w:t>HTML5 / CSS</w:t>
+        <w:t>HTML5</w:t>
       </w:r>
     </w:p>
     <w:p>
@@ -1102,7 +1185,7 @@
         <w:pStyle w:val="Body"/>
         <w:numPr>
           <w:ilvl w:val="0"/>
-          <w:numId w:val="18"/>
+          <w:numId w:val="14"/>
         </w:numPr>
         <w:spacing w:after="40"/>
         <w:rPr>
@@ -1115,7 +1198,8 @@
         <w:rPr>
           <w:rFonts w:ascii="Helvetica Neue"/>
         </w:rPr>
-        <w:t>Ruby (Ruby on Rails)</w:t>
+        <w:lastRenderedPageBreak/>
+        <w:t>Unity</w:t>
       </w:r>
     </w:p>
     <w:p>
@@ -1123,7 +1207,7 @@
         <w:pStyle w:val="Body"/>
         <w:numPr>
           <w:ilvl w:val="0"/>
-          <w:numId w:val="19"/>
+          <w:numId w:val="14"/>
         </w:numPr>
         <w:spacing w:after="40"/>
         <w:rPr>
@@ -1136,7 +1220,7 @@
         <w:rPr>
           <w:rFonts w:ascii="Helvetica Neue"/>
         </w:rPr>
-        <w:t>ActionScript</w:t>
+        <w:t>Gulp &amp; Grunt</w:t>
       </w:r>
     </w:p>
     <w:p>
@@ -1144,7 +1228,7 @@
         <w:pStyle w:val="Body"/>
         <w:numPr>
           <w:ilvl w:val="0"/>
-          <w:numId w:val="20"/>
+          <w:numId w:val="14"/>
         </w:numPr>
         <w:spacing w:after="40"/>
         <w:rPr>
@@ -1153,19 +1237,11 @@
           <w:szCs w:val="26"/>
         </w:rPr>
       </w:pPr>
-      <w:proofErr w:type="spellStart"/>
       <w:r>
         <w:rPr>
           <w:rFonts w:ascii="Helvetica Neue"/>
         </w:rPr>
-        <w:t>iBeacons</w:t>
-      </w:r>
-      <w:proofErr w:type="spellEnd"/>
-      <w:r>
-        <w:rPr>
-          <w:rFonts w:ascii="Helvetica Neue"/>
-        </w:rPr>
-        <w:t xml:space="preserve"> &amp; Geolocation Technology</w:t>
+        <w:t>PostgreSQL</w:t>
       </w:r>
     </w:p>
     <w:p>
@@ -1173,7 +1249,28 @@
         <w:pStyle w:val="Body"/>
         <w:numPr>
           <w:ilvl w:val="0"/>
-          <w:numId w:val="21"/>
+          <w:numId w:val="14"/>
+        </w:numPr>
+        <w:spacing w:after="40"/>
+        <w:rPr>
+          <w:rFonts w:ascii="Helvetica Neue" w:eastAsia="Helvetica Neue" w:hAnsi="Helvetica Neue" w:cs="Helvetica Neue"/>
+          <w:sz w:val="26"/>
+          <w:szCs w:val="26"/>
+        </w:rPr>
+      </w:pPr>
+      <w:r>
+        <w:rPr>
+          <w:rFonts w:ascii="Helvetica Neue"/>
+        </w:rPr>
+        <w:t>MySQL</w:t>
+      </w:r>
+    </w:p>
+    <w:p>
+      <w:pPr>
+        <w:pStyle w:val="Body"/>
+        <w:numPr>
+          <w:ilvl w:val="0"/>
+          <w:numId w:val="14"/>
         </w:numPr>
         <w:spacing w:after="40"/>
         <w:rPr>
@@ -1187,14 +1284,142 @@
           <w:type w:val="continuous"/>
           <w:pgSz w:w="12240" w:h="15840"/>
           <w:pgMar w:top="720" w:right="720" w:bottom="720" w:left="720" w:header="720" w:footer="864" w:gutter="0"/>
-          <w:cols w:num="2" w:space="540"/>
+          <w:cols w:num="3" w:space="720"/>
         </w:sectPr>
       </w:pPr>
       <w:r>
         <w:rPr>
           <w:rFonts w:ascii="Helvetica Neue"/>
         </w:rPr>
-        <w:t>Mobile (iOS &amp; Android)</w:t>
+        <w:t>MS SQL</w:t>
+      </w:r>
+    </w:p>
+    <w:p>
+      <w:pPr>
+        <w:pStyle w:val="Heading2"/>
+        <w:sectPr>
+          <w:type w:val="continuous"/>
+          <w:pgSz w:w="12240" w:h="15840"/>
+          <w:pgMar w:top="720" w:right="720" w:bottom="720" w:left="720" w:header="720" w:footer="864" w:gutter="0"/>
+          <w:cols w:space="720"/>
+        </w:sectPr>
+      </w:pPr>
+      <w:r>
+        <w:lastRenderedPageBreak/>
+        <w:t>Client Highlights</w:t>
+      </w:r>
+    </w:p>
+    <w:p>
+      <w:pPr>
+        <w:pStyle w:val="Body"/>
+        <w:numPr>
+          <w:ilvl w:val="0"/>
+          <w:numId w:val="24"/>
+        </w:numPr>
+        <w:spacing w:before="100"/>
+      </w:pPr>
+      <w:r>
+        <w:lastRenderedPageBreak/>
+        <w:t>Traction Co.</w:t>
+      </w:r>
+    </w:p>
+    <w:p>
+      <w:pPr>
+        <w:pStyle w:val="Body"/>
+        <w:numPr>
+          <w:ilvl w:val="0"/>
+          <w:numId w:val="24"/>
+        </w:numPr>
+        <w:spacing w:before="100"/>
+      </w:pPr>
+      <w:r>
+        <w:t>John McNeil Studio</w:t>
+      </w:r>
+    </w:p>
+    <w:p>
+      <w:pPr>
+        <w:pStyle w:val="Body"/>
+        <w:numPr>
+          <w:ilvl w:val="0"/>
+          <w:numId w:val="24"/>
+        </w:numPr>
+        <w:spacing w:before="100"/>
+      </w:pPr>
+      <w:r>
+        <w:t>Telltale Games</w:t>
+      </w:r>
+    </w:p>
+    <w:p>
+      <w:pPr>
+        <w:pStyle w:val="Body"/>
+        <w:numPr>
+          <w:ilvl w:val="0"/>
+          <w:numId w:val="24"/>
+        </w:numPr>
+        <w:spacing w:before="100"/>
+      </w:pPr>
+      <w:r>
+        <w:t>Emerson College</w:t>
+      </w:r>
+    </w:p>
+    <w:p>
+      <w:pPr>
+        <w:pStyle w:val="Body"/>
+        <w:numPr>
+          <w:ilvl w:val="0"/>
+          <w:numId w:val="24"/>
+        </w:numPr>
+        <w:spacing w:before="100"/>
+      </w:pPr>
+      <w:r>
+        <w:lastRenderedPageBreak/>
+        <w:t>CA Technologies</w:t>
+      </w:r>
+    </w:p>
+    <w:p>
+      <w:pPr>
+        <w:pStyle w:val="Body"/>
+        <w:numPr>
+          <w:ilvl w:val="0"/>
+          <w:numId w:val="24"/>
+        </w:numPr>
+        <w:spacing w:before="100"/>
+      </w:pPr>
+      <w:r>
+        <w:t>Juniper</w:t>
+      </w:r>
+    </w:p>
+    <w:p>
+      <w:pPr>
+        <w:pStyle w:val="Body"/>
+        <w:numPr>
+          <w:ilvl w:val="0"/>
+          <w:numId w:val="24"/>
+        </w:numPr>
+        <w:spacing w:before="100"/>
+      </w:pPr>
+      <w:proofErr w:type="spellStart"/>
+      <w:r>
+        <w:t>Aricent</w:t>
+      </w:r>
+      <w:proofErr w:type="spellEnd"/>
+    </w:p>
+    <w:p>
+      <w:pPr>
+        <w:pStyle w:val="Body"/>
+        <w:numPr>
+          <w:ilvl w:val="0"/>
+          <w:numId w:val="24"/>
+        </w:numPr>
+        <w:spacing w:before="100"/>
+      </w:pPr>
+      <w:proofErr w:type="spellStart"/>
+      <w:r>
+        <w:t>Dracogon</w:t>
+      </w:r>
+      <w:proofErr w:type="spellEnd"/>
+      <w:r>
+        <w:t xml:space="preserve"> Investments</w:t>
       </w:r>
     </w:p>
     <w:p>
@@ -1205,188 +1430,25 @@
           <w:sz w:val="14"/>
           <w:szCs w:val="14"/>
         </w:rPr>
-      </w:pPr>
-    </w:p>
-    <w:p>
-      <w:pPr>
-        <w:pStyle w:val="Heading"/>
-        <w:spacing w:before="120" w:after="120" w:line="288" w:lineRule="auto"/>
         <w:sectPr>
           <w:headerReference w:type="default" r:id="rId17"/>
           <w:footerReference w:type="default" r:id="rId18"/>
           <w:type w:val="continuous"/>
           <w:pgSz w:w="12240" w:h="15840"/>
           <w:pgMar w:top="720" w:right="720" w:bottom="720" w:left="720" w:header="720" w:footer="864" w:gutter="0"/>
-          <w:cols w:space="720"/>
+          <w:cols w:num="2" w:space="720"/>
         </w:sectPr>
       </w:pPr>
-      <w:r>
-        <w:rPr>
-          <w:rFonts w:ascii="Helvetica Neue"/>
-        </w:rPr>
-        <w:t>Shipped Projects Highlights</w:t>
-      </w:r>
     </w:p>
     <w:p>
       <w:pPr>
-        <w:pStyle w:val="Body"/>
-        <w:spacing w:before="100"/>
-        <w:ind w:left="720" w:hanging="360"/>
+        <w:pStyle w:val="Heading2"/>
+        <w:rPr>
+          <w:rFonts w:eastAsia="Helvetica Neue" w:hAnsi="Helvetica Neue" w:cs="Helvetica Neue"/>
+        </w:rPr>
       </w:pPr>
       <w:r>
         <w:lastRenderedPageBreak/>
-        <w:t>Apple Store Concierge</w:t>
-      </w:r>
-    </w:p>
-    <w:p>
-      <w:pPr>
-        <w:pStyle w:val="Body"/>
-        <w:spacing w:before="100"/>
-        <w:ind w:left="720" w:hanging="360"/>
-        <w:rPr>
-          <w:rFonts w:ascii="Helvetica Neue" w:eastAsia="Helvetica Neue" w:hAnsi="Helvetica Neue" w:cs="Helvetica Neue"/>
-        </w:rPr>
-      </w:pPr>
-      <w:hyperlink r:id="rId19" w:history="1">
-        <w:r>
-          <w:rPr>
-            <w:rStyle w:val="Hyperlink0"/>
-            <w:rFonts w:ascii="Helvetica Neue"/>
-          </w:rPr>
-          <w:t xml:space="preserve">CA Technologies: </w:t>
-        </w:r>
-        <w:r>
-          <w:rPr>
-            <w:rStyle w:val="Hyperlink0"/>
-            <w:rFonts w:ascii="Helvetica Neue"/>
-          </w:rPr>
-          <w:t>Product Naming Finder</w:t>
-        </w:r>
-      </w:hyperlink>
-    </w:p>
-    <w:p>
-      <w:pPr>
-        <w:pStyle w:val="Body"/>
-        <w:spacing w:before="100"/>
-        <w:ind w:left="720" w:hanging="360"/>
-        <w:rPr>
-          <w:rFonts w:ascii="Helvetica Neue" w:eastAsia="Helvetica Neue" w:hAnsi="Helvetica Neue" w:cs="Helvetica Neue"/>
-        </w:rPr>
-      </w:pPr>
-      <w:hyperlink r:id="rId20" w:history="1">
-        <w:r>
-          <w:rPr>
-            <w:rStyle w:val="Hyperlink0"/>
-            <w:rFonts w:ascii="Helvetica Neue"/>
-          </w:rPr>
-          <w:t>Juniper: Data Center Rap Battle</w:t>
-        </w:r>
-      </w:hyperlink>
-    </w:p>
-    <w:p>
-      <w:pPr>
-        <w:pStyle w:val="Body"/>
-        <w:spacing w:before="100"/>
-        <w:ind w:left="720" w:hanging="360"/>
-        <w:rPr>
-          <w:rFonts w:ascii="Helvetica Neue" w:eastAsia="Helvetica Neue" w:hAnsi="Helvetica Neue" w:cs="Helvetica Neue"/>
-        </w:rPr>
-      </w:pPr>
-      <w:hyperlink r:id="rId21" w:history="1">
-        <w:proofErr w:type="spellStart"/>
-        <w:r>
-          <w:rPr>
-            <w:rStyle w:val="Hyperlink0"/>
-            <w:rFonts w:ascii="Helvetica Neue"/>
-          </w:rPr>
-          <w:t>MegaCynics</w:t>
-        </w:r>
-        <w:proofErr w:type="spellEnd"/>
-      </w:hyperlink>
-    </w:p>
-    <w:p>
-      <w:pPr>
-        <w:pStyle w:val="Body"/>
-        <w:spacing w:before="100"/>
-        <w:ind w:left="720" w:hanging="360"/>
-        <w:rPr>
-          <w:rFonts w:ascii="Helvetica Neue" w:eastAsia="Helvetica Neue" w:hAnsi="Helvetica Neue" w:cs="Helvetica Neue"/>
-        </w:rPr>
-      </w:pPr>
-      <w:hyperlink r:id="rId22" w:history="1">
-        <w:r>
-          <w:rPr>
-            <w:rStyle w:val="Hyperlink0"/>
-            <w:rFonts w:ascii="Helvetica Neue"/>
-          </w:rPr>
-          <w:t>CA Technologies</w:t>
-        </w:r>
-        <w:bookmarkStart w:id="0" w:name="_GoBack"/>
-        <w:bookmarkEnd w:id="0"/>
-        <w:r>
-          <w:rPr>
-            <w:rStyle w:val="Hyperlink0"/>
-            <w:rFonts w:ascii="Helvetica Neue"/>
-          </w:rPr>
-          <w:t>: CA Portfolio (Mobile App)</w:t>
-        </w:r>
-      </w:hyperlink>
-    </w:p>
-    <w:p>
-      <w:pPr>
-        <w:pStyle w:val="Body"/>
-        <w:spacing w:before="100"/>
-        <w:ind w:left="720" w:hanging="360"/>
-        <w:sectPr>
-          <w:headerReference w:type="default" r:id="rId23"/>
-          <w:footerReference w:type="default" r:id="rId24"/>
-          <w:type w:val="continuous"/>
-          <w:pgSz w:w="12240" w:h="15840"/>
-          <w:pgMar w:top="720" w:right="720" w:bottom="720" w:left="720" w:header="720" w:footer="864" w:gutter="0"/>
-          <w:cols w:num="2" w:space="540"/>
-        </w:sectPr>
-      </w:pPr>
-      <w:hyperlink r:id="rId25" w:history="1">
-        <w:proofErr w:type="spellStart"/>
-        <w:r>
-          <w:rPr>
-            <w:rStyle w:val="Hyperlink0"/>
-            <w:rFonts w:ascii="Helvetica Neue"/>
-          </w:rPr>
-          <w:t>Aricent</w:t>
-        </w:r>
-        <w:proofErr w:type="spellEnd"/>
-        <w:r>
-          <w:rPr>
-            <w:rStyle w:val="Hyperlink0"/>
-            <w:rFonts w:ascii="Helvetica Neue"/>
-          </w:rPr>
-          <w:t>: Corporate Website</w:t>
-        </w:r>
-      </w:hyperlink>
-    </w:p>
-    <w:p>
-      <w:pPr>
-        <w:pStyle w:val="Heading"/>
-        <w:rPr>
-          <w:rFonts w:ascii="Helvetica Neue" w:eastAsia="Helvetica Neue" w:hAnsi="Helvetica Neue" w:cs="Helvetica Neue"/>
-          <w:sz w:val="14"/>
-          <w:szCs w:val="14"/>
-        </w:rPr>
-      </w:pPr>
-    </w:p>
-    <w:p>
-      <w:pPr>
-        <w:pStyle w:val="Heading"/>
-        <w:spacing w:after="120"/>
-        <w:rPr>
-          <w:rFonts w:ascii="Helvetica Neue" w:eastAsia="Helvetica Neue" w:hAnsi="Helvetica Neue" w:cs="Helvetica Neue"/>
-        </w:rPr>
-      </w:pPr>
-      <w:r>
-        <w:rPr>
-          <w:rFonts w:ascii="Helvetica Neue"/>
-        </w:rPr>
         <w:t>More Information &amp; Portfolio</w:t>
       </w:r>
     </w:p>
@@ -1409,7 +1471,7 @@
         </w:rPr>
         <w:t xml:space="preserve">Detailed portfolio and other information at: </w:t>
       </w:r>
-      <w:hyperlink r:id="rId26" w:history="1">
+      <w:hyperlink r:id="rId19" w:history="1">
         <w:r>
           <w:rPr>
             <w:rStyle w:val="Hyperlink0"/>
@@ -1423,23 +1485,12 @@
     </w:p>
     <w:p>
       <w:pPr>
-        <w:pStyle w:val="Body"/>
-        <w:rPr>
-          <w:rFonts w:ascii="Helvetica Neue" w:eastAsia="Helvetica Neue" w:hAnsi="Helvetica Neue" w:cs="Helvetica Neue"/>
-        </w:rPr>
-      </w:pPr>
-    </w:p>
-    <w:p>
-      <w:pPr>
-        <w:pStyle w:val="Heading"/>
-        <w:rPr>
-          <w:rFonts w:ascii="Helvetica Neue" w:eastAsia="Helvetica Neue" w:hAnsi="Helvetica Neue" w:cs="Helvetica Neue"/>
-        </w:rPr>
-      </w:pPr>
-      <w:r>
-        <w:rPr>
-          <w:rFonts w:ascii="Helvetica Neue"/>
-        </w:rPr>
+        <w:pStyle w:val="Heading2"/>
+        <w:rPr>
+          <w:rFonts w:eastAsia="Helvetica Neue" w:hAnsi="Helvetica Neue" w:cs="Helvetica Neue"/>
+        </w:rPr>
+      </w:pPr>
+      <w:r>
         <w:t>Contact Info</w:t>
       </w:r>
     </w:p>
@@ -1449,8 +1500,6 @@
         <w:spacing w:before="60" w:line="312" w:lineRule="auto"/>
         <w:ind w:firstLine="360"/>
         <w:sectPr>
-          <w:headerReference w:type="default" r:id="rId27"/>
-          <w:footerReference w:type="default" r:id="rId28"/>
           <w:type w:val="continuous"/>
           <w:pgSz w:w="12240" w:h="15840"/>
           <w:pgMar w:top="720" w:right="720" w:bottom="720" w:left="720" w:header="720" w:footer="864" w:gutter="0"/>
@@ -1497,17 +1546,7 @@
           <w:sz w:val="20"/>
           <w:szCs w:val="20"/>
         </w:rPr>
-        <w:t xml:space="preserve"> preferred </w:t>
-      </w:r>
-      <w:r>
-        <w:rPr>
-          <w:rFonts w:ascii="Helvetica Neue"/>
-          <w:i/>
-          <w:iCs/>
-          <w:sz w:val="20"/>
-          <w:szCs w:val="20"/>
-        </w:rPr>
-        <w:t>method of first contact is email.</w:t>
+        <w:t xml:space="preserve"> preferred method of first contact is email.</w:t>
       </w:r>
     </w:p>
     <w:p>
@@ -1515,8 +1554,8 @@
         <w:pStyle w:val="Body"/>
         <w:ind w:firstLine="360"/>
         <w:sectPr>
-          <w:headerReference w:type="default" r:id="rId29"/>
-          <w:footerReference w:type="default" r:id="rId30"/>
+          <w:headerReference w:type="default" r:id="rId20"/>
+          <w:footerReference w:type="default" r:id="rId21"/>
           <w:type w:val="continuous"/>
           <w:pgSz w:w="12240" w:h="15840"/>
           <w:pgMar w:top="720" w:right="720" w:bottom="720" w:left="720" w:header="720" w:footer="864" w:gutter="0"/>
@@ -1526,7 +1565,7 @@
           </w:cols>
         </w:sectPr>
       </w:pPr>
-      <w:hyperlink r:id="rId31" w:history="1">
+      <w:hyperlink r:id="rId22" w:history="1">
         <w:r>
           <w:rPr>
             <w:rStyle w:val="Hyperlink0"/>
@@ -1628,17 +1667,7 @@
                                 <w:sz w:val="60"/>
                                 <w:szCs w:val="60"/>
                               </w:rPr>
-                              <w:t xml:space="preserve">John </w:t>
-                            </w:r>
-                            <w:r>
-                              <w:rPr>
-                                <w:rFonts w:asciiTheme="majorHAnsi" w:hAnsiTheme="majorHAnsi"/>
-                                <w:b/>
-                                <w:bCs/>
-                                <w:sz w:val="60"/>
-                                <w:szCs w:val="60"/>
-                              </w:rPr>
-                              <w:t>“</w:t>
+                              <w:t>John “</w:t>
                             </w:r>
                             <w:proofErr w:type="spellStart"/>
                             <w:r>
@@ -1660,17 +1689,7 @@
                                 <w:sz w:val="60"/>
                                 <w:szCs w:val="60"/>
                               </w:rPr>
-                              <w:t xml:space="preserve">” </w:t>
-                            </w:r>
-                            <w:r>
-                              <w:rPr>
-                                <w:rFonts w:asciiTheme="majorHAnsi" w:hAnsiTheme="majorHAnsi"/>
-                                <w:b/>
-                                <w:bCs/>
-                                <w:sz w:val="60"/>
-                                <w:szCs w:val="60"/>
-                              </w:rPr>
-                              <w:t>Seggerson</w:t>
+                              <w:t>” Seggerson</w:t>
                             </w:r>
                           </w:p>
                         </w:txbxContent>
@@ -1710,17 +1729,7 @@
                           <w:sz w:val="60"/>
                           <w:szCs w:val="60"/>
                         </w:rPr>
-                        <w:t xml:space="preserve">John </w:t>
-                      </w:r>
-                      <w:r>
-                        <w:rPr>
-                          <w:rFonts w:asciiTheme="majorHAnsi" w:hAnsiTheme="majorHAnsi"/>
-                          <w:b/>
-                          <w:bCs/>
-                          <w:sz w:val="60"/>
-                          <w:szCs w:val="60"/>
-                        </w:rPr>
-                        <w:t>“</w:t>
+                        <w:t>John “</w:t>
                       </w:r>
                       <w:proofErr w:type="spellStart"/>
                       <w:r>
@@ -1742,17 +1751,7 @@
                           <w:sz w:val="60"/>
                           <w:szCs w:val="60"/>
                         </w:rPr>
-                        <w:t xml:space="preserve">” </w:t>
-                      </w:r>
-                      <w:r>
-                        <w:rPr>
-                          <w:rFonts w:asciiTheme="majorHAnsi" w:hAnsiTheme="majorHAnsi"/>
-                          <w:b/>
-                          <w:bCs/>
-                          <w:sz w:val="60"/>
-                          <w:szCs w:val="60"/>
-                        </w:rPr>
-                        <w:t>Seggerson</w:t>
+                        <w:t>” Seggerson</w:t>
                       </w:r>
                     </w:p>
                   </w:txbxContent>
@@ -1778,14 +1777,7 @@
           <w:sz w:val="50"/>
           <w:szCs w:val="50"/>
         </w:rPr>
-        <w:t>Roles &amp; Positions</w:t>
-      </w:r>
-      <w:r>
-        <w:rPr>
-          <w:sz w:val="50"/>
-          <w:szCs w:val="50"/>
-        </w:rPr>
-        <w:t xml:space="preserve"> Highlights</w:t>
+        <w:t>Roles &amp; Positions Highlights</w:t>
       </w:r>
     </w:p>
     <w:p>
@@ -1865,6 +1857,8 @@
           <w:szCs w:val="26"/>
         </w:rPr>
       </w:pPr>
+      <w:bookmarkStart w:id="0" w:name="_GoBack"/>
+      <w:bookmarkEnd w:id="0"/>
     </w:p>
     <w:p>
       <w:pPr>
@@ -1914,39 +1908,7 @@
           <w:sz w:val="26"/>
           <w:szCs w:val="26"/>
         </w:rPr>
-        <w:t>John McNeil Studio (Nov</w:t>
-      </w:r>
-      <w:r>
-        <w:rPr>
-          <w:rFonts w:ascii="Helvetica Neue"/>
-          <w:sz w:val="26"/>
-          <w:szCs w:val="26"/>
-        </w:rPr>
-        <w:t xml:space="preserve"> 201</w:t>
-      </w:r>
-      <w:r>
-        <w:rPr>
-          <w:rFonts w:ascii="Helvetica Neue"/>
-          <w:sz w:val="26"/>
-          <w:szCs w:val="26"/>
-        </w:rPr>
-        <w:t>3</w:t>
-      </w:r>
-      <w:r>
-        <w:rPr>
-          <w:rFonts w:ascii="Helvetica Neue"/>
-          <w:sz w:val="26"/>
-          <w:szCs w:val="26"/>
-        </w:rPr>
-        <w:t xml:space="preserve"> - </w:t>
-      </w:r>
-      <w:r>
-        <w:rPr>
-          <w:rFonts w:ascii="Helvetica Neue"/>
-          <w:sz w:val="26"/>
-          <w:szCs w:val="26"/>
-        </w:rPr>
-        <w:t>Feb 2015)</w:t>
+        <w:t>John McNeil Studio (Nov 2013 - Feb 2015)</w:t>
       </w:r>
     </w:p>
     <w:p>
@@ -2222,7 +2184,7 @@
                               <w:pStyle w:val="Body"/>
                               <w:jc w:val="right"/>
                             </w:pPr>
-                            <w:hyperlink r:id="rId32" w:history="1">
+                            <w:hyperlink r:id="rId23" w:history="1">
                               <w:r>
                                 <w:rPr>
                                   <w:rStyle w:val="Hyperlink1"/>
@@ -2258,7 +2220,7 @@
                         <w:pStyle w:val="Body"/>
                         <w:jc w:val="right"/>
                       </w:pPr>
-                      <w:hyperlink r:id="rId33" w:history="1">
+                      <w:hyperlink r:id="rId24" w:history="1">
                         <w:r>
                           <w:rPr>
                             <w:rStyle w:val="Hyperlink1"/>
@@ -2312,55 +2274,7 @@
           <w:sz w:val="24"/>
           <w:szCs w:val="24"/>
         </w:rPr>
-        <w:t>Emerson College (Apr</w:t>
-      </w:r>
-      <w:r>
-        <w:rPr>
-          <w:rFonts w:ascii="Helvetica Neue"/>
-          <w:sz w:val="24"/>
-          <w:szCs w:val="24"/>
-        </w:rPr>
-        <w:t xml:space="preserve"> 20</w:t>
-      </w:r>
-      <w:r>
-        <w:rPr>
-          <w:rFonts w:ascii="Helvetica Neue"/>
-          <w:sz w:val="24"/>
-          <w:szCs w:val="24"/>
-        </w:rPr>
-        <w:t>05</w:t>
-      </w:r>
-      <w:r>
-        <w:rPr>
-          <w:rFonts w:ascii="Helvetica Neue"/>
-          <w:sz w:val="24"/>
-          <w:szCs w:val="24"/>
-        </w:rPr>
-        <w:t xml:space="preserve"> - </w:t>
-      </w:r>
-      <w:r>
-        <w:rPr>
-          <w:rFonts w:ascii="Helvetica Neue"/>
-          <w:sz w:val="24"/>
-          <w:szCs w:val="24"/>
-        </w:rPr>
-        <w:t>Mar</w:t>
-      </w:r>
-      <w:r>
-        <w:rPr>
-          <w:rFonts w:ascii="Helvetica Neue"/>
-          <w:sz w:val="24"/>
-          <w:szCs w:val="24"/>
-        </w:rPr>
-        <w:t xml:space="preserve"> 20</w:t>
-      </w:r>
-      <w:r>
-        <w:rPr>
-          <w:rFonts w:ascii="Helvetica Neue"/>
-          <w:sz w:val="24"/>
-          <w:szCs w:val="24"/>
-        </w:rPr>
-        <w:t>07)</w:t>
+        <w:t>Emerson College (Apr 2005 - Mar 2007)</w:t>
       </w:r>
     </w:p>
     <w:p>
@@ -2480,7 +2394,7 @@
         </w:rPr>
         <w:t xml:space="preserve">Additional positions and information at </w:t>
       </w:r>
-      <w:hyperlink r:id="rId34" w:history="1">
+      <w:hyperlink r:id="rId25" w:history="1">
         <w:r>
           <w:rPr>
             <w:rFonts w:hAnsi="Helvetica" w:cs="Helvetica"/>
@@ -2495,8 +2409,8 @@
       </w:hyperlink>
     </w:p>
     <w:sectPr>
-      <w:headerReference w:type="default" r:id="rId35"/>
-      <w:footerReference w:type="default" r:id="rId36"/>
+      <w:headerReference w:type="default" r:id="rId26"/>
+      <w:footerReference w:type="default" r:id="rId27"/>
       <w:type w:val="continuous"/>
       <w:pgSz w:w="12240" w:h="15840"/>
       <w:pgMar w:top="720" w:right="720" w:bottom="720" w:left="720" w:header="720" w:footer="864" w:gutter="0"/>
@@ -2567,18 +2481,6 @@
 </w:ftr>
 </file>
 
-<file path=word/footer8.xml><?xml version="1.0" encoding="utf-8"?>
-<w:ftr xmlns:wpc="http://schemas.microsoft.com/office/word/2010/wordprocessingCanvas" xmlns:mo="http://schemas.microsoft.com/office/mac/office/2008/main" xmlns:mc="http://schemas.openxmlformats.org/markup-compatibility/2006" xmlns:mv="urn:schemas-microsoft-com:mac:vml" xmlns:o="urn:schemas-microsoft-com:office:office" xmlns:r="http://schemas.openxmlformats.org/officeDocument/2006/relationships" xmlns:m="http://schemas.openxmlformats.org/officeDocument/2006/math" xmlns:v="urn:schemas-microsoft-com:vml" xmlns:wp14="http://schemas.microsoft.com/office/word/2010/wordprocessingDrawing" xmlns:wp="http://schemas.openxmlformats.org/drawingml/2006/wordprocessingDrawing" xmlns:w10="urn:schemas-microsoft-com:office:word" xmlns:w="http://schemas.openxmlformats.org/wordprocessingml/2006/main" xmlns:w14="http://schemas.microsoft.com/office/word/2010/wordml" xmlns:w15="http://schemas.microsoft.com/office/word/2012/wordml" xmlns:wpg="http://schemas.microsoft.com/office/word/2010/wordprocessingGroup" xmlns:wpi="http://schemas.microsoft.com/office/word/2010/wordprocessingInk" xmlns:wne="http://schemas.microsoft.com/office/word/2006/wordml" xmlns:wps="http://schemas.microsoft.com/office/word/2010/wordprocessingShape" mc:Ignorable="w14 w15 wp14">
-  <w:p/>
-</w:ftr>
-</file>
-
-<file path=word/footer9.xml><?xml version="1.0" encoding="utf-8"?>
-<w:ftr xmlns:wpc="http://schemas.microsoft.com/office/word/2010/wordprocessingCanvas" xmlns:mo="http://schemas.microsoft.com/office/mac/office/2008/main" xmlns:mc="http://schemas.openxmlformats.org/markup-compatibility/2006" xmlns:mv="urn:schemas-microsoft-com:mac:vml" xmlns:o="urn:schemas-microsoft-com:office:office" xmlns:r="http://schemas.openxmlformats.org/officeDocument/2006/relationships" xmlns:m="http://schemas.openxmlformats.org/officeDocument/2006/math" xmlns:v="urn:schemas-microsoft-com:vml" xmlns:wp14="http://schemas.microsoft.com/office/word/2010/wordprocessingDrawing" xmlns:wp="http://schemas.openxmlformats.org/drawingml/2006/wordprocessingDrawing" xmlns:w10="urn:schemas-microsoft-com:office:word" xmlns:w="http://schemas.openxmlformats.org/wordprocessingml/2006/main" xmlns:w14="http://schemas.microsoft.com/office/word/2010/wordml" xmlns:w15="http://schemas.microsoft.com/office/word/2012/wordml" xmlns:wpg="http://schemas.microsoft.com/office/word/2010/wordprocessingGroup" xmlns:wpi="http://schemas.microsoft.com/office/word/2010/wordprocessingInk" xmlns:wne="http://schemas.microsoft.com/office/word/2006/wordml" xmlns:wps="http://schemas.microsoft.com/office/word/2010/wordprocessingShape" mc:Ignorable="w14 w15 wp14">
-  <w:p/>
-</w:ftr>
-</file>
-
 <file path=word/footnotes.xml><?xml version="1.0" encoding="utf-8"?>
 <w:footnotes xmlns:wpc="http://schemas.microsoft.com/office/word/2010/wordprocessingCanvas" xmlns:mo="http://schemas.microsoft.com/office/mac/office/2008/main" xmlns:mc="http://schemas.openxmlformats.org/markup-compatibility/2006" xmlns:mv="urn:schemas-microsoft-com:mac:vml" xmlns:o="urn:schemas-microsoft-com:office:office" xmlns:r="http://schemas.openxmlformats.org/officeDocument/2006/relationships" xmlns:m="http://schemas.openxmlformats.org/officeDocument/2006/math" xmlns:v="urn:schemas-microsoft-com:vml" xmlns:wp14="http://schemas.microsoft.com/office/word/2010/wordprocessingDrawing" xmlns:wp="http://schemas.openxmlformats.org/drawingml/2006/wordprocessingDrawing" xmlns:w10="urn:schemas-microsoft-com:office:word" xmlns:w="http://schemas.openxmlformats.org/wordprocessingml/2006/main" xmlns:w14="http://schemas.microsoft.com/office/word/2010/wordml" xmlns:w15="http://schemas.microsoft.com/office/word/2012/wordml" xmlns:wpg="http://schemas.microsoft.com/office/word/2010/wordprocessingGroup" xmlns:wpi="http://schemas.microsoft.com/office/word/2010/wordprocessingInk" xmlns:wne="http://schemas.microsoft.com/office/word/2006/wordml" xmlns:wps="http://schemas.microsoft.com/office/word/2010/wordprocessingShape" mc:Ignorable="w14 w15 wp14">
   <w:footnote w:type="separator" w:id="-1">
@@ -2640,18 +2542,6 @@
 </w:hdr>
 </file>
 
-<file path=word/header8.xml><?xml version="1.0" encoding="utf-8"?>
-<w:hdr xmlns:wpc="http://schemas.microsoft.com/office/word/2010/wordprocessingCanvas" xmlns:mo="http://schemas.microsoft.com/office/mac/office/2008/main" xmlns:mc="http://schemas.openxmlformats.org/markup-compatibility/2006" xmlns:mv="urn:schemas-microsoft-com:mac:vml" xmlns:o="urn:schemas-microsoft-com:office:office" xmlns:r="http://schemas.openxmlformats.org/officeDocument/2006/relationships" xmlns:m="http://schemas.openxmlformats.org/officeDocument/2006/math" xmlns:v="urn:schemas-microsoft-com:vml" xmlns:wp14="http://schemas.microsoft.com/office/word/2010/wordprocessingDrawing" xmlns:wp="http://schemas.openxmlformats.org/drawingml/2006/wordprocessingDrawing" xmlns:w10="urn:schemas-microsoft-com:office:word" xmlns:w="http://schemas.openxmlformats.org/wordprocessingml/2006/main" xmlns:w14="http://schemas.microsoft.com/office/word/2010/wordml" xmlns:w15="http://schemas.microsoft.com/office/word/2012/wordml" xmlns:wpg="http://schemas.microsoft.com/office/word/2010/wordprocessingGroup" xmlns:wpi="http://schemas.microsoft.com/office/word/2010/wordprocessingInk" xmlns:wne="http://schemas.microsoft.com/office/word/2006/wordml" xmlns:wps="http://schemas.microsoft.com/office/word/2010/wordprocessingShape" mc:Ignorable="w14 w15 wp14">
-  <w:p/>
-</w:hdr>
-</file>
-
-<file path=word/header9.xml><?xml version="1.0" encoding="utf-8"?>
-<w:hdr xmlns:wpc="http://schemas.microsoft.com/office/word/2010/wordprocessingCanvas" xmlns:mo="http://schemas.microsoft.com/office/mac/office/2008/main" xmlns:mc="http://schemas.openxmlformats.org/markup-compatibility/2006" xmlns:mv="urn:schemas-microsoft-com:mac:vml" xmlns:o="urn:schemas-microsoft-com:office:office" xmlns:r="http://schemas.openxmlformats.org/officeDocument/2006/relationships" xmlns:m="http://schemas.openxmlformats.org/officeDocument/2006/math" xmlns:v="urn:schemas-microsoft-com:vml" xmlns:wp14="http://schemas.microsoft.com/office/word/2010/wordprocessingDrawing" xmlns:wp="http://schemas.openxmlformats.org/drawingml/2006/wordprocessingDrawing" xmlns:w10="urn:schemas-microsoft-com:office:word" xmlns:w="http://schemas.openxmlformats.org/wordprocessingml/2006/main" xmlns:w14="http://schemas.microsoft.com/office/word/2010/wordml" xmlns:w15="http://schemas.microsoft.com/office/word/2012/wordml" xmlns:wpg="http://schemas.microsoft.com/office/word/2010/wordprocessingGroup" xmlns:wpi="http://schemas.microsoft.com/office/word/2010/wordprocessingInk" xmlns:wne="http://schemas.microsoft.com/office/word/2006/wordml" xmlns:wps="http://schemas.microsoft.com/office/word/2010/wordprocessingShape" mc:Ignorable="w14 w15 wp14">
-  <w:p/>
-</w:hdr>
-</file>
-
 <file path=word/numbering.xml><?xml version="1.0" encoding="utf-8"?>
 <w:numbering xmlns:wpc="http://schemas.microsoft.com/office/word/2010/wordprocessingCanvas" xmlns:mo="http://schemas.microsoft.com/office/mac/office/2008/main" xmlns:mc="http://schemas.openxmlformats.org/markup-compatibility/2006" xmlns:mv="urn:schemas-microsoft-com:mac:vml" xmlns:o="urn:schemas-microsoft-com:office:office" xmlns:r="http://schemas.openxmlformats.org/officeDocument/2006/relationships" xmlns:m="http://schemas.openxmlformats.org/officeDocument/2006/math" xmlns:v="urn:schemas-microsoft-com:vml" xmlns:wp14="http://schemas.microsoft.com/office/word/2010/wordprocessingDrawing" xmlns:wp="http://schemas.openxmlformats.org/drawingml/2006/wordprocessingDrawing" xmlns:w10="urn:schemas-microsoft-com:office:word" xmlns:w="http://schemas.openxmlformats.org/wordprocessingml/2006/main" xmlns:w14="http://schemas.microsoft.com/office/word/2010/wordml" xmlns:w15="http://schemas.microsoft.com/office/word/2012/wordml" xmlns:wpg="http://schemas.microsoft.com/office/word/2010/wordprocessingGroup" xmlns:wpi="http://schemas.microsoft.com/office/word/2010/wordprocessingInk" xmlns:wne="http://schemas.microsoft.com/office/word/2006/wordml" xmlns:wps="http://schemas.microsoft.com/office/word/2010/wordprocessingShape" mc:Ignorable="w14 w15 wp14">
   <w:abstractNum w:abstractNumId="0">
@@ -3099,6 +2989,119 @@
     </w:lvl>
   </w:abstractNum>
   <w:abstractNum w:abstractNumId="3">
+    <w:nsid w:val="0F65456E"/>
+    <w:multiLevelType w:val="hybridMultilevel"/>
+    <w:tmpl w:val="AF143030"/>
+    <w:lvl w:ilvl="0" w:tplc="04090001">
+      <w:start w:val="1"/>
+      <w:numFmt w:val="bullet"/>
+      <w:lvlText w:val=""/>
+      <w:lvlJc w:val="left"/>
+      <w:pPr>
+        <w:ind w:left="720" w:hanging="360"/>
+      </w:pPr>
+      <w:rPr>
+        <w:rFonts w:ascii="Symbol" w:hAnsi="Symbol" w:hint="default"/>
+      </w:rPr>
+    </w:lvl>
+    <w:lvl w:ilvl="1" w:tplc="04090003" w:tentative="1">
+      <w:start w:val="1"/>
+      <w:numFmt w:val="bullet"/>
+      <w:lvlText w:val="o"/>
+      <w:lvlJc w:val="left"/>
+      <w:pPr>
+        <w:ind w:left="1440" w:hanging="360"/>
+      </w:pPr>
+      <w:rPr>
+        <w:rFonts w:ascii="Courier New" w:hAnsi="Courier New" w:cs="Courier New" w:hint="default"/>
+      </w:rPr>
+    </w:lvl>
+    <w:lvl w:ilvl="2" w:tplc="04090005" w:tentative="1">
+      <w:start w:val="1"/>
+      <w:numFmt w:val="bullet"/>
+      <w:lvlText w:val=""/>
+      <w:lvlJc w:val="left"/>
+      <w:pPr>
+        <w:ind w:left="2160" w:hanging="360"/>
+      </w:pPr>
+      <w:rPr>
+        <w:rFonts w:ascii="Wingdings" w:hAnsi="Wingdings" w:hint="default"/>
+      </w:rPr>
+    </w:lvl>
+    <w:lvl w:ilvl="3" w:tplc="04090001" w:tentative="1">
+      <w:start w:val="1"/>
+      <w:numFmt w:val="bullet"/>
+      <w:lvlText w:val=""/>
+      <w:lvlJc w:val="left"/>
+      <w:pPr>
+        <w:ind w:left="2880" w:hanging="360"/>
+      </w:pPr>
+      <w:rPr>
+        <w:rFonts w:ascii="Symbol" w:hAnsi="Symbol" w:hint="default"/>
+      </w:rPr>
+    </w:lvl>
+    <w:lvl w:ilvl="4" w:tplc="04090003" w:tentative="1">
+      <w:start w:val="1"/>
+      <w:numFmt w:val="bullet"/>
+      <w:lvlText w:val="o"/>
+      <w:lvlJc w:val="left"/>
+      <w:pPr>
+        <w:ind w:left="3600" w:hanging="360"/>
+      </w:pPr>
+      <w:rPr>
+        <w:rFonts w:ascii="Courier New" w:hAnsi="Courier New" w:cs="Courier New" w:hint="default"/>
+      </w:rPr>
+    </w:lvl>
+    <w:lvl w:ilvl="5" w:tplc="04090005" w:tentative="1">
+      <w:start w:val="1"/>
+      <w:numFmt w:val="bullet"/>
+      <w:lvlText w:val=""/>
+      <w:lvlJc w:val="left"/>
+      <w:pPr>
+        <w:ind w:left="4320" w:hanging="360"/>
+      </w:pPr>
+      <w:rPr>
+        <w:rFonts w:ascii="Wingdings" w:hAnsi="Wingdings" w:hint="default"/>
+      </w:rPr>
+    </w:lvl>
+    <w:lvl w:ilvl="6" w:tplc="04090001" w:tentative="1">
+      <w:start w:val="1"/>
+      <w:numFmt w:val="bullet"/>
+      <w:lvlText w:val=""/>
+      <w:lvlJc w:val="left"/>
+      <w:pPr>
+        <w:ind w:left="5040" w:hanging="360"/>
+      </w:pPr>
+      <w:rPr>
+        <w:rFonts w:ascii="Symbol" w:hAnsi="Symbol" w:hint="default"/>
+      </w:rPr>
+    </w:lvl>
+    <w:lvl w:ilvl="7" w:tplc="04090003" w:tentative="1">
+      <w:start w:val="1"/>
+      <w:numFmt w:val="bullet"/>
+      <w:lvlText w:val="o"/>
+      <w:lvlJc w:val="left"/>
+      <w:pPr>
+        <w:ind w:left="5760" w:hanging="360"/>
+      </w:pPr>
+      <w:rPr>
+        <w:rFonts w:ascii="Courier New" w:hAnsi="Courier New" w:cs="Courier New" w:hint="default"/>
+      </w:rPr>
+    </w:lvl>
+    <w:lvl w:ilvl="8" w:tplc="04090005" w:tentative="1">
+      <w:start w:val="1"/>
+      <w:numFmt w:val="bullet"/>
+      <w:lvlText w:val=""/>
+      <w:lvlJc w:val="left"/>
+      <w:pPr>
+        <w:ind w:left="6480" w:hanging="360"/>
+      </w:pPr>
+      <w:rPr>
+        <w:rFonts w:ascii="Wingdings" w:hAnsi="Wingdings" w:hint="default"/>
+      </w:rPr>
+    </w:lvl>
+  </w:abstractNum>
+  <w:abstractNum w:abstractNumId="4">
     <w:nsid w:val="14B7599D"/>
     <w:multiLevelType w:val="hybridMultilevel"/>
     <w:tmpl w:val="6BA2B20A"/>
@@ -3211,7 +3214,7 @@
       </w:rPr>
     </w:lvl>
   </w:abstractNum>
-  <w:abstractNum w:abstractNumId="4">
+  <w:abstractNum w:abstractNumId="5">
     <w:nsid w:val="1E2D5ED8"/>
     <w:multiLevelType w:val="multilevel"/>
     <w:tmpl w:val="C4825FEC"/>
@@ -3360,7 +3363,7 @@
       </w:rPr>
     </w:lvl>
   </w:abstractNum>
-  <w:abstractNum w:abstractNumId="5">
+  <w:abstractNum w:abstractNumId="6">
     <w:nsid w:val="1F7F10E3"/>
     <w:multiLevelType w:val="multilevel"/>
     <w:tmpl w:val="1064474A"/>
@@ -3508,7 +3511,7 @@
       </w:rPr>
     </w:lvl>
   </w:abstractNum>
-  <w:abstractNum w:abstractNumId="6">
+  <w:abstractNum w:abstractNumId="7">
     <w:nsid w:val="25FC776A"/>
     <w:multiLevelType w:val="multilevel"/>
     <w:tmpl w:val="FB22F556"/>
@@ -3657,7 +3660,7 @@
       </w:rPr>
     </w:lvl>
   </w:abstractNum>
-  <w:abstractNum w:abstractNumId="7">
+  <w:abstractNum w:abstractNumId="8">
     <w:nsid w:val="2B1A40D2"/>
     <w:multiLevelType w:val="multilevel"/>
     <w:tmpl w:val="02027D72"/>
@@ -3805,7 +3808,7 @@
       </w:rPr>
     </w:lvl>
   </w:abstractNum>
-  <w:abstractNum w:abstractNumId="8">
+  <w:abstractNum w:abstractNumId="9">
     <w:nsid w:val="32EB207C"/>
     <w:multiLevelType w:val="multilevel"/>
     <w:tmpl w:val="F9F86B22"/>
@@ -3954,7 +3957,7 @@
       </w:rPr>
     </w:lvl>
   </w:abstractNum>
-  <w:abstractNum w:abstractNumId="9">
+  <w:abstractNum w:abstractNumId="10">
     <w:nsid w:val="33A91771"/>
     <w:multiLevelType w:val="multilevel"/>
     <w:tmpl w:val="0268A382"/>
@@ -4102,7 +4105,7 @@
       </w:rPr>
     </w:lvl>
   </w:abstractNum>
-  <w:abstractNum w:abstractNumId="10">
+  <w:abstractNum w:abstractNumId="11">
     <w:nsid w:val="36337BEC"/>
     <w:multiLevelType w:val="multilevel"/>
     <w:tmpl w:val="C21E8F3A"/>
@@ -4251,7 +4254,7 @@
       </w:rPr>
     </w:lvl>
   </w:abstractNum>
-  <w:abstractNum w:abstractNumId="11">
+  <w:abstractNum w:abstractNumId="12">
     <w:nsid w:val="4B9138C5"/>
     <w:multiLevelType w:val="multilevel"/>
     <w:tmpl w:val="1FD6A24C"/>
@@ -4399,7 +4402,7 @@
       </w:rPr>
     </w:lvl>
   </w:abstractNum>
-  <w:abstractNum w:abstractNumId="12">
+  <w:abstractNum w:abstractNumId="13">
     <w:nsid w:val="4F273ED7"/>
     <w:multiLevelType w:val="multilevel"/>
     <w:tmpl w:val="03984ADA"/>
@@ -4547,7 +4550,7 @@
       </w:rPr>
     </w:lvl>
   </w:abstractNum>
-  <w:abstractNum w:abstractNumId="13">
+  <w:abstractNum w:abstractNumId="14">
     <w:nsid w:val="4FA52D5D"/>
     <w:multiLevelType w:val="multilevel"/>
     <w:tmpl w:val="0E367170"/>
@@ -4840,7 +4843,7 @@
       </w:rPr>
     </w:lvl>
   </w:abstractNum>
-  <w:abstractNum w:abstractNumId="14">
+  <w:abstractNum w:abstractNumId="15">
     <w:nsid w:val="52B703A4"/>
     <w:multiLevelType w:val="multilevel"/>
     <w:tmpl w:val="D7E65456"/>
@@ -4988,7 +4991,7 @@
       </w:rPr>
     </w:lvl>
   </w:abstractNum>
-  <w:abstractNum w:abstractNumId="15">
+  <w:abstractNum w:abstractNumId="16">
     <w:nsid w:val="541456AE"/>
     <w:multiLevelType w:val="multilevel"/>
     <w:tmpl w:val="28ACC1D4"/>
@@ -5136,10 +5139,10 @@
       </w:rPr>
     </w:lvl>
   </w:abstractNum>
-  <w:abstractNum w:abstractNumId="16">
+  <w:abstractNum w:abstractNumId="17">
     <w:nsid w:val="5C6438FC"/>
     <w:multiLevelType w:val="singleLevel"/>
-    <w:tmpl w:val="04090001"/>
+    <w:tmpl w:val="2D16F638"/>
     <w:lvl w:ilvl="0">
       <w:start w:val="1"/>
       <w:numFmt w:val="bullet"/>
@@ -5154,7 +5157,7 @@
       </w:rPr>
     </w:lvl>
   </w:abstractNum>
-  <w:abstractNum w:abstractNumId="17">
+  <w:abstractNum w:abstractNumId="18">
     <w:nsid w:val="5DA25A83"/>
     <w:multiLevelType w:val="multilevel"/>
     <w:tmpl w:val="28522DC8"/>
@@ -5302,7 +5305,7 @@
       </w:rPr>
     </w:lvl>
   </w:abstractNum>
-  <w:abstractNum w:abstractNumId="18">
+  <w:abstractNum w:abstractNumId="19">
     <w:nsid w:val="61960BEC"/>
     <w:multiLevelType w:val="multilevel"/>
     <w:tmpl w:val="2EA61344"/>
@@ -5450,7 +5453,7 @@
       </w:rPr>
     </w:lvl>
   </w:abstractNum>
-  <w:abstractNum w:abstractNumId="19">
+  <w:abstractNum w:abstractNumId="20">
     <w:nsid w:val="63E47FB4"/>
     <w:multiLevelType w:val="multilevel"/>
     <w:tmpl w:val="F2EE40BE"/>
@@ -5599,7 +5602,7 @@
       </w:rPr>
     </w:lvl>
   </w:abstractNum>
-  <w:abstractNum w:abstractNumId="20">
+  <w:abstractNum w:abstractNumId="21">
     <w:nsid w:val="7326452B"/>
     <w:multiLevelType w:val="multilevel"/>
     <w:tmpl w:val="B016CA1C"/>
@@ -5747,7 +5750,7 @@
       </w:rPr>
     </w:lvl>
   </w:abstractNum>
-  <w:abstractNum w:abstractNumId="21">
+  <w:abstractNum w:abstractNumId="22">
     <w:nsid w:val="77AE3078"/>
     <w:multiLevelType w:val="multilevel"/>
     <w:tmpl w:val="58562E9E"/>
@@ -5895,7 +5898,7 @@
       </w:rPr>
     </w:lvl>
   </w:abstractNum>
-  <w:abstractNum w:abstractNumId="22">
+  <w:abstractNum w:abstractNumId="23">
     <w:nsid w:val="7828684B"/>
     <w:multiLevelType w:val="multilevel"/>
     <w:tmpl w:val="A6B4C290"/>
@@ -6044,73 +6047,76 @@
     </w:lvl>
   </w:abstractNum>
   <w:num w:numId="1">
+    <w:abstractNumId w:val="7"/>
+  </w:num>
+  <w:num w:numId="2">
+    <w:abstractNumId w:val="14"/>
+  </w:num>
+  <w:num w:numId="3">
     <w:abstractNumId w:val="6"/>
   </w:num>
-  <w:num w:numId="2">
-    <w:abstractNumId w:val="13"/>
+  <w:num w:numId="4">
+    <w:abstractNumId w:val="11"/>
   </w:num>
-  <w:num w:numId="3">
+  <w:num w:numId="5">
     <w:abstractNumId w:val="5"/>
   </w:num>
-  <w:num w:numId="4">
-    <w:abstractNumId w:val="10"/>
-  </w:num>
-  <w:num w:numId="5">
-    <w:abstractNumId w:val="4"/>
-  </w:num>
   <w:num w:numId="6">
-    <w:abstractNumId w:val="7"/>
+    <w:abstractNumId w:val="8"/>
   </w:num>
   <w:num w:numId="7">
-    <w:abstractNumId w:val="20"/>
+    <w:abstractNumId w:val="21"/>
   </w:num>
   <w:num w:numId="8">
     <w:abstractNumId w:val="2"/>
   </w:num>
   <w:num w:numId="9">
-    <w:abstractNumId w:val="17"/>
+    <w:abstractNumId w:val="18"/>
   </w:num>
   <w:num w:numId="10">
-    <w:abstractNumId w:val="11"/>
+    <w:abstractNumId w:val="12"/>
   </w:num>
   <w:num w:numId="11">
-    <w:abstractNumId w:val="14"/>
+    <w:abstractNumId w:val="15"/>
   </w:num>
   <w:num w:numId="12">
-    <w:abstractNumId w:val="22"/>
+    <w:abstractNumId w:val="23"/>
   </w:num>
   <w:num w:numId="13">
-    <w:abstractNumId w:val="15"/>
+    <w:abstractNumId w:val="16"/>
   </w:num>
   <w:num w:numId="14">
-    <w:abstractNumId w:val="12"/>
+    <w:abstractNumId w:val="13"/>
   </w:num>
   <w:num w:numId="15">
     <w:abstractNumId w:val="1"/>
   </w:num>
   <w:num w:numId="16">
-    <w:abstractNumId w:val="19"/>
+    <w:abstractNumId w:val="20"/>
   </w:num>
   <w:num w:numId="17">
     <w:abstractNumId w:val="0"/>
   </w:num>
   <w:num w:numId="18">
-    <w:abstractNumId w:val="21"/>
+    <w:abstractNumId w:val="22"/>
   </w:num>
   <w:num w:numId="19">
-    <w:abstractNumId w:val="18"/>
+    <w:abstractNumId w:val="19"/>
   </w:num>
   <w:num w:numId="20">
+    <w:abstractNumId w:val="10"/>
+  </w:num>
+  <w:num w:numId="21">
     <w:abstractNumId w:val="9"/>
   </w:num>
-  <w:num w:numId="21">
-    <w:abstractNumId w:val="8"/>
-  </w:num>
   <w:num w:numId="22">
-    <w:abstractNumId w:val="3"/>
+    <w:abstractNumId w:val="4"/>
   </w:num>
   <w:num w:numId="23">
-    <w:abstractNumId w:val="16"/>
+    <w:abstractNumId w:val="17"/>
+  </w:num>
+  <w:num w:numId="24">
+    <w:abstractNumId w:val="3"/>
   </w:num>
 </w:numbering>
 </file>
@@ -6527,6 +6533,45 @@
       <w:szCs w:val="24"/>
     </w:rPr>
   </w:style>
+  <w:style w:type="paragraph" w:styleId="Heading1">
+    <w:name w:val="heading 1"/>
+    <w:basedOn w:val="Default"/>
+    <w:next w:val="Normal"/>
+    <w:link w:val="Heading1Char"/>
+    <w:uiPriority w:val="9"/>
+    <w:qFormat/>
+    <w:rsid w:val="00460B56"/>
+    <w:pPr>
+      <w:spacing w:before="840" w:after="480"/>
+      <w:jc w:val="center"/>
+      <w:outlineLvl w:val="0"/>
+    </w:pPr>
+    <w:rPr>
+      <w:rFonts w:ascii="Helvetica Neue"/>
+      <w:b/>
+      <w:bCs/>
+      <w:color w:val="273541"/>
+      <w:sz w:val="62"/>
+      <w:szCs w:val="62"/>
+    </w:rPr>
+  </w:style>
+  <w:style w:type="paragraph" w:styleId="Heading2">
+    <w:name w:val="heading 2"/>
+    <w:basedOn w:val="Heading"/>
+    <w:next w:val="Normal"/>
+    <w:link w:val="Heading2Char"/>
+    <w:uiPriority w:val="9"/>
+    <w:unhideWhenUsed/>
+    <w:qFormat/>
+    <w:rsid w:val="00460B56"/>
+    <w:pPr>
+      <w:spacing w:before="240" w:line="288" w:lineRule="auto"/>
+      <w:outlineLvl w:val="1"/>
+    </w:pPr>
+    <w:rPr>
+      <w:rFonts w:ascii="Helvetica Neue"/>
+    </w:rPr>
+  </w:style>
   <w:style w:type="paragraph" w:styleId="Heading3">
     <w:name w:val="heading 3"/>
     <w:next w:val="Body"/>
@@ -6546,6 +6591,7 @@
   <w:style w:type="character" w:default="1" w:styleId="DefaultParagraphFont">
     <w:name w:val="Default Paragraph Font"/>
     <w:uiPriority w:val="1"/>
+    <w:semiHidden/>
     <w:unhideWhenUsed/>
   </w:style>
   <w:style w:type="table" w:default="1" w:styleId="TableNormal">
@@ -6679,6 +6725,36 @@
       <w:color w:val="273541"/>
       <w:sz w:val="60"/>
       <w:szCs w:val="60"/>
+    </w:rPr>
+  </w:style>
+  <w:style w:type="character" w:customStyle="1" w:styleId="Heading1Char">
+    <w:name w:val="Heading 1 Char"/>
+    <w:basedOn w:val="DefaultParagraphFont"/>
+    <w:link w:val="Heading1"/>
+    <w:uiPriority w:val="9"/>
+    <w:rsid w:val="00460B56"/>
+    <w:rPr>
+      <w:rFonts w:ascii="Helvetica Neue" w:hAnsi="Arial Unicode MS" w:cs="Arial Unicode MS"/>
+      <w:b/>
+      <w:bCs/>
+      <w:color w:val="273541"/>
+      <w:sz w:val="62"/>
+      <w:szCs w:val="62"/>
+    </w:rPr>
+  </w:style>
+  <w:style w:type="character" w:customStyle="1" w:styleId="Heading2Char">
+    <w:name w:val="Heading 2 Char"/>
+    <w:basedOn w:val="DefaultParagraphFont"/>
+    <w:link w:val="Heading2"/>
+    <w:uiPriority w:val="9"/>
+    <w:rsid w:val="00460B56"/>
+    <w:rPr>
+      <w:rFonts w:ascii="Helvetica Neue" w:hAnsi="Arial Unicode MS" w:cs="Arial Unicode MS"/>
+      <w:b/>
+      <w:bCs/>
+      <w:color w:val="273541"/>
+      <w:sz w:val="36"/>
+      <w:szCs w:val="36"/>
     </w:rPr>
   </w:style>
 </w:styles>

</xml_diff>

<commit_message>
* Update PDF and Word Doc.
</commit_message>
<xml_diff>
--- a/pdf/John_Seg_Seggerson.docx
+++ b/pdf/John_Seg_Seggerson.docx
@@ -206,8 +206,12 @@
       <w:pPr>
         <w:pStyle w:val="Heading2"/>
         <w:sectPr>
-          <w:headerReference w:type="default" r:id="rId8"/>
-          <w:footerReference w:type="default" r:id="rId9"/>
+          <w:headerReference w:type="even" r:id="rId8"/>
+          <w:headerReference w:type="default" r:id="rId9"/>
+          <w:footerReference w:type="even" r:id="rId10"/>
+          <w:footerReference w:type="default" r:id="rId11"/>
+          <w:headerReference w:type="first" r:id="rId12"/>
+          <w:footerReference w:type="first" r:id="rId13"/>
           <w:pgSz w:w="12240" w:h="15840"/>
           <w:pgMar w:top="720" w:right="720" w:bottom="720" w:left="720" w:header="720" w:footer="864" w:gutter="0"/>
           <w:cols w:space="720"/>
@@ -424,147 +428,7 @@
         <mc:AlternateContent>
           <mc:Choice Requires="wps">
             <w:drawing>
-              <wp:anchor distT="152400" distB="152400" distL="152400" distR="152400" simplePos="0" relativeHeight="251660288" behindDoc="0" locked="0" layoutInCell="1" allowOverlap="1" wp14:anchorId="06BFE0F7" wp14:editId="0A2610FE">
-                <wp:simplePos x="0" y="0"/>
-                <wp:positionH relativeFrom="page">
-                  <wp:posOffset>457200</wp:posOffset>
-                </wp:positionH>
-                <wp:positionV relativeFrom="page">
-                  <wp:posOffset>9436655</wp:posOffset>
-                </wp:positionV>
-                <wp:extent cx="6858000" cy="621745"/>
-                <wp:effectExtent l="0" t="0" r="0" b="0"/>
-                <wp:wrapNone/>
-                <wp:docPr id="1073741827" name="officeArt object"/>
-                <wp:cNvGraphicFramePr/>
-                <a:graphic xmlns:a="http://schemas.openxmlformats.org/drawingml/2006/main">
-                  <a:graphicData uri="http://schemas.microsoft.com/office/word/2010/wordprocessingShape">
-                    <wps:wsp>
-                      <wps:cNvSpPr/>
-                      <wps:spPr>
-                        <a:xfrm>
-                          <a:off x="0" y="0"/>
-                          <a:ext cx="6858000" cy="621745"/>
-                        </a:xfrm>
-                        <a:prstGeom prst="rect">
-                          <a:avLst/>
-                        </a:prstGeom>
-                        <a:noFill/>
-                        <a:ln w="12700" cap="flat">
-                          <a:noFill/>
-                          <a:miter lim="400000"/>
-                        </a:ln>
-                        <a:effectLst/>
-                      </wps:spPr>
-                      <wps:txbx>
-                        <w:txbxContent>
-                          <w:p>
-                            <w:pPr>
-                              <w:pStyle w:val="Body"/>
-                              <w:jc w:val="right"/>
-                            </w:pPr>
-                            <w:r>
-                              <w:fldChar w:fldCharType="begin"/>
-                            </w:r>
-                            <w:r>
-                              <w:instrText>HYPERLINK "https://theseg.github.io/"</w:instrText>
-                            </w:r>
-                            <w:r>
-                              <w:fldChar w:fldCharType="separate"/>
-                            </w:r>
-                            <w:r>
-                              <w:rPr>
-                                <w:rStyle w:val="Hyperlink1"/>
-                                <w:b/>
-                                <w:bCs/>
-                                <w:color w:val="FEFEFE"/>
-                                <w:sz w:val="40"/>
-                                <w:szCs w:val="40"/>
-                              </w:rPr>
-                              <w:t>https://theseg.github.io/</w:t>
-                            </w:r>
-                            <w:r>
-                              <w:rPr>
-                                <w:rStyle w:val="Hyperlink1"/>
-                                <w:b/>
-                                <w:bCs/>
-                                <w:color w:val="FEFEFE"/>
-                                <w:sz w:val="40"/>
-                                <w:szCs w:val="40"/>
-                              </w:rPr>
-                              <w:fldChar w:fldCharType="end"/>
-                            </w:r>
-                          </w:p>
-                        </w:txbxContent>
-                      </wps:txbx>
-                      <wps:bodyPr wrap="square" lIns="0" tIns="0" rIns="0" bIns="0" numCol="1" anchor="ctr">
-                        <a:noAutofit/>
-                      </wps:bodyPr>
-                    </wps:wsp>
-                  </a:graphicData>
-                </a:graphic>
-              </wp:anchor>
-            </w:drawing>
-          </mc:Choice>
-          <mc:Fallback>
-            <w:pict>
-              <v:rect w14:anchorId="06BFE0F7" id="officeArt_x0020_object" o:spid="_x0000_s1026" style="position:absolute;left:0;text-align:left;margin-left:36pt;margin-top:743.05pt;width:540pt;height:48.95pt;z-index:251660288;visibility:visible;mso-wrap-style:square;mso-wrap-distance-left:12pt;mso-wrap-distance-top:12pt;mso-wrap-distance-right:12pt;mso-wrap-distance-bottom:12pt;mso-position-horizontal:absolute;mso-position-horizontal-relative:page;mso-position-vertical:absolute;mso-position-vertical-relative:page;v-text-anchor:middle" o:gfxdata="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" filled="f" stroked="f" strokeweight="1pt">
-                <v:stroke miterlimit="4"/>
-                <v:textbox inset="0,0,0,0">
-                  <w:txbxContent>
-                    <w:p>
-                      <w:pPr>
-                        <w:pStyle w:val="Body"/>
-                        <w:jc w:val="right"/>
-                      </w:pPr>
-                      <w:r>
-                        <w:fldChar w:fldCharType="begin"/>
-                      </w:r>
-                      <w:r>
-                        <w:instrText>HYPERLINK "https://theseg.github.io/"</w:instrText>
-                      </w:r>
-                      <w:r>
-                        <w:fldChar w:fldCharType="separate"/>
-                      </w:r>
-                      <w:r>
-                        <w:rPr>
-                          <w:rStyle w:val="Hyperlink1"/>
-                          <w:b/>
-                          <w:bCs/>
-                          <w:color w:val="FEFEFE"/>
-                          <w:sz w:val="40"/>
-                          <w:szCs w:val="40"/>
-                        </w:rPr>
-                        <w:t>https://theseg.github.io/</w:t>
-                      </w:r>
-                      <w:r>
-                        <w:rPr>
-                          <w:rStyle w:val="Hyperlink1"/>
-                          <w:b/>
-                          <w:bCs/>
-                          <w:color w:val="FEFEFE"/>
-                          <w:sz w:val="40"/>
-                          <w:szCs w:val="40"/>
-                        </w:rPr>
-                        <w:fldChar w:fldCharType="end"/>
-                      </w:r>
-                    </w:p>
-                  </w:txbxContent>
-                </v:textbox>
-                <w10:wrap anchorx="page" anchory="page"/>
-              </v:rect>
-            </w:pict>
-          </mc:Fallback>
-        </mc:AlternateContent>
-      </w:r>
-      <w:r>
-        <w:rPr>
-          <w:noProof/>
-        </w:rPr>
-        <mc:AlternateContent>
-          <mc:Choice Requires="wps">
-            <w:drawing>
-              <wp:anchor distT="152400" distB="152400" distL="152400" distR="152400" simplePos="0" relativeHeight="251661312" behindDoc="0" locked="0" layoutInCell="1" allowOverlap="1" wp14:anchorId="71669429" wp14:editId="074ECDB7">
+              <wp:anchor distT="152400" distB="152400" distL="152400" distR="152400" simplePos="0" relativeHeight="251661312" behindDoc="0" locked="0" layoutInCell="1" allowOverlap="1" wp14:anchorId="71669429" wp14:editId="44F7915D">
                 <wp:simplePos x="0" y="0"/>
                 <wp:positionH relativeFrom="page">
                   <wp:posOffset>0</wp:posOffset>
@@ -604,6 +468,7 @@
                             <w:pPr>
                               <w:pStyle w:val="Label"/>
                             </w:pPr>
+                            <w:bookmarkStart w:id="0" w:name="_GoBack"/>
                             <w:r>
                               <w:rPr>
                                 <w:rFonts w:ascii="Helvetica Neue"/>
@@ -667,6 +532,7 @@
                               <w:t>Seggerson</w:t>
                             </w:r>
                           </w:p>
+                          <w:bookmarkEnd w:id="0"/>
                         </w:txbxContent>
                       </wps:txbx>
                       <wps:bodyPr wrap="square" lIns="0" tIns="0" rIns="0" bIns="0" numCol="1" anchor="ctr">
@@ -680,7 +546,7 @@
           </mc:Choice>
           <mc:Fallback>
             <w:pict>
-              <v:rect w14:anchorId="71669429" id="_x0000_s1027" style="position:absolute;left:0;text-align:left;margin-left:0;margin-top:0;width:612pt;height:1in;z-index:251661312;visibility:visible;mso-wrap-style:square;mso-wrap-distance-left:12pt;mso-wrap-distance-top:12pt;mso-wrap-distance-right:12pt;mso-wrap-distance-bottom:12pt;mso-position-horizontal:absolute;mso-position-horizontal-relative:page;mso-position-vertical:absolute;mso-position-vertical-relative:page;v-text-anchor:middle" o:gfxdata="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" fillcolor="#283541" stroked="f" strokeweight="1pt">
+              <v:rect w14:anchorId="71669429" id="officeArt object" o:spid="_x0000_s1026" style="position:absolute;left:0;text-align:left;margin-left:0;margin-top:0;width:612pt;height:1in;z-index:251661312;visibility:visible;mso-wrap-style:square;mso-wrap-distance-left:12pt;mso-wrap-distance-top:12pt;mso-wrap-distance-right:12pt;mso-wrap-distance-bottom:12pt;mso-position-horizontal:absolute;mso-position-horizontal-relative:page;mso-position-vertical:absolute;mso-position-vertical-relative:page;v-text-anchor:middle" o:gfxdata="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" fillcolor="#283541" stroked="f" strokeweight="1pt">
                 <v:stroke miterlimit="4"/>
                 <v:textbox inset="0,0,0,0">
                   <w:txbxContent>
@@ -688,6 +554,7 @@
                       <w:pPr>
                         <w:pStyle w:val="Label"/>
                       </w:pPr>
+                      <w:bookmarkStart w:id="1" w:name="_GoBack"/>
                       <w:r>
                         <w:rPr>
                           <w:rFonts w:ascii="Helvetica Neue"/>
@@ -751,6 +618,7 @@
                         <w:t>Seggerson</w:t>
                       </w:r>
                     </w:p>
+                    <w:bookmarkEnd w:id="1"/>
                   </w:txbxContent>
                 </v:textbox>
                 <w10:wrap anchorx="page" anchory="page"/>
@@ -833,7 +701,7 @@
                     <pic:cNvPicPr/>
                   </pic:nvPicPr>
                   <pic:blipFill>
-                    <a:blip r:embed="rId10" cstate="print">
+                    <a:blip r:embed="rId14" cstate="print">
                       <a:extLst>
                         <a:ext uri="{28A0092B-C50C-407E-A947-70E740481C1C}">
                           <a14:useLocalDpi xmlns:a14="http://schemas.microsoft.com/office/drawing/2010/main"/>
@@ -886,8 +754,8 @@
           <w:szCs w:val="26"/>
         </w:rPr>
         <w:sectPr>
-          <w:headerReference w:type="default" r:id="rId11"/>
-          <w:footerReference w:type="default" r:id="rId12"/>
+          <w:headerReference w:type="default" r:id="rId15"/>
+          <w:footerReference w:type="default" r:id="rId16"/>
           <w:type w:val="continuous"/>
           <w:pgSz w:w="12240" w:h="15840"/>
           <w:pgMar w:top="720" w:right="720" w:bottom="720" w:left="720" w:header="720" w:footer="864" w:gutter="0"/>
@@ -905,8 +773,8 @@
       <w:pPr>
         <w:pStyle w:val="Heading2"/>
         <w:sectPr>
-          <w:headerReference w:type="default" r:id="rId13"/>
-          <w:footerReference w:type="default" r:id="rId14"/>
+          <w:headerReference w:type="default" r:id="rId17"/>
+          <w:footerReference w:type="default" r:id="rId18"/>
           <w:type w:val="continuous"/>
           <w:pgSz w:w="12240" w:h="15840"/>
           <w:pgMar w:top="720" w:right="720" w:bottom="720" w:left="720" w:header="720" w:footer="864" w:gutter="0"/>
@@ -1199,7 +1067,7 @@
           <w:rFonts w:ascii="Helvetica Neue"/>
         </w:rPr>
         <w:lastRenderedPageBreak/>
-        <w:t>Unity</w:t>
+        <w:t>Gulp &amp; Grunt</w:t>
       </w:r>
     </w:p>
     <w:p>
@@ -1220,7 +1088,7 @@
         <w:rPr>
           <w:rFonts w:ascii="Helvetica Neue"/>
         </w:rPr>
-        <w:t>Gulp &amp; Grunt</w:t>
+        <w:t>PostgreSQL</w:t>
       </w:r>
     </w:p>
     <w:p>
@@ -1241,7 +1109,7 @@
         <w:rPr>
           <w:rFonts w:ascii="Helvetica Neue"/>
         </w:rPr>
-        <w:t>PostgreSQL</w:t>
+        <w:t>MySQL</w:t>
       </w:r>
     </w:p>
     <w:p>
@@ -1257,30 +1125,9 @@
           <w:sz w:val="26"/>
           <w:szCs w:val="26"/>
         </w:rPr>
-      </w:pPr>
-      <w:r>
-        <w:rPr>
-          <w:rFonts w:ascii="Helvetica Neue"/>
-        </w:rPr>
-        <w:t>MySQL</w:t>
-      </w:r>
-    </w:p>
-    <w:p>
-      <w:pPr>
-        <w:pStyle w:val="Body"/>
-        <w:numPr>
-          <w:ilvl w:val="0"/>
-          <w:numId w:val="14"/>
-        </w:numPr>
-        <w:spacing w:after="40"/>
-        <w:rPr>
-          <w:rFonts w:ascii="Helvetica Neue" w:eastAsia="Helvetica Neue" w:hAnsi="Helvetica Neue" w:cs="Helvetica Neue"/>
-          <w:sz w:val="26"/>
-          <w:szCs w:val="26"/>
-        </w:rPr>
         <w:sectPr>
-          <w:headerReference w:type="default" r:id="rId15"/>
-          <w:footerReference w:type="default" r:id="rId16"/>
+          <w:headerReference w:type="default" r:id="rId19"/>
+          <w:footerReference w:type="default" r:id="rId20"/>
           <w:type w:val="continuous"/>
           <w:pgSz w:w="12240" w:h="15840"/>
           <w:pgMar w:top="720" w:right="720" w:bottom="720" w:left="720" w:header="720" w:footer="864" w:gutter="0"/>
@@ -1431,8 +1278,8 @@
           <w:szCs w:val="14"/>
         </w:rPr>
         <w:sectPr>
-          <w:headerReference w:type="default" r:id="rId17"/>
-          <w:footerReference w:type="default" r:id="rId18"/>
+          <w:headerReference w:type="default" r:id="rId21"/>
+          <w:footerReference w:type="default" r:id="rId22"/>
           <w:type w:val="continuous"/>
           <w:pgSz w:w="12240" w:h="15840"/>
           <w:pgMar w:top="720" w:right="720" w:bottom="720" w:left="720" w:header="720" w:footer="864" w:gutter="0"/>
@@ -1471,7 +1318,7 @@
         </w:rPr>
         <w:t xml:space="preserve">Detailed portfolio and other information at: </w:t>
       </w:r>
-      <w:hyperlink r:id="rId19" w:history="1">
+      <w:hyperlink r:id="rId23" w:history="1">
         <w:r>
           <w:rPr>
             <w:rStyle w:val="Hyperlink0"/>
@@ -1554,8 +1401,8 @@
         <w:pStyle w:val="Body"/>
         <w:ind w:firstLine="360"/>
         <w:sectPr>
-          <w:headerReference w:type="default" r:id="rId20"/>
-          <w:footerReference w:type="default" r:id="rId21"/>
+          <w:headerReference w:type="default" r:id="rId24"/>
+          <w:footerReference w:type="default" r:id="rId25"/>
           <w:type w:val="continuous"/>
           <w:pgSz w:w="12240" w:h="15840"/>
           <w:pgMar w:top="720" w:right="720" w:bottom="720" w:left="720" w:header="720" w:footer="864" w:gutter="0"/>
@@ -1565,7 +1412,118 @@
           </w:cols>
         </w:sectPr>
       </w:pPr>
-      <w:hyperlink r:id="rId22" w:history="1">
+      <w:r>
+        <w:rPr>
+          <w:noProof/>
+        </w:rPr>
+        <w:lastRenderedPageBreak/>
+        <mc:AlternateContent>
+          <mc:Choice Requires="wps">
+            <w:drawing>
+              <wp:anchor distT="152400" distB="152400" distL="152400" distR="152400" simplePos="0" relativeHeight="251660288" behindDoc="0" locked="0" layoutInCell="1" allowOverlap="1" wp14:anchorId="06BFE0F7" wp14:editId="263EB536">
+                <wp:simplePos x="0" y="0"/>
+                <wp:positionH relativeFrom="page">
+                  <wp:posOffset>505460</wp:posOffset>
+                </wp:positionH>
+                <wp:positionV relativeFrom="page">
+                  <wp:posOffset>9490710</wp:posOffset>
+                </wp:positionV>
+                <wp:extent cx="6858000" cy="310105"/>
+                <wp:effectExtent l="0" t="0" r="0" b="0"/>
+                <wp:wrapNone/>
+                <wp:docPr id="1073741827" name="officeArt object"/>
+                <wp:cNvGraphicFramePr/>
+                <a:graphic xmlns:a="http://schemas.openxmlformats.org/drawingml/2006/main">
+                  <a:graphicData uri="http://schemas.microsoft.com/office/word/2010/wordprocessingShape">
+                    <wps:wsp>
+                      <wps:cNvSpPr/>
+                      <wps:spPr>
+                        <a:xfrm>
+                          <a:off x="0" y="0"/>
+                          <a:ext cx="6858000" cy="310105"/>
+                        </a:xfrm>
+                        <a:prstGeom prst="rect">
+                          <a:avLst/>
+                        </a:prstGeom>
+                        <a:noFill/>
+                        <a:ln w="12700" cap="flat">
+                          <a:noFill/>
+                          <a:miter lim="400000"/>
+                        </a:ln>
+                        <a:effectLst/>
+                      </wps:spPr>
+                      <wps:txbx>
+                        <w:txbxContent>
+                          <w:p>
+                            <w:pPr>
+                              <w:pStyle w:val="Body"/>
+                              <w:jc w:val="right"/>
+                            </w:pPr>
+                            <w:hyperlink r:id="rId26" w:history="1">
+                              <w:r>
+                                <w:rPr>
+                                  <w:rStyle w:val="Hyperlink1"/>
+                                  <w:b/>
+                                  <w:bCs/>
+                                  <w:color w:val="FEFEFE"/>
+                                  <w:sz w:val="40"/>
+                                  <w:szCs w:val="40"/>
+                                </w:rPr>
+                                <w:t>https://theseg.github.io/</w:t>
+                              </w:r>
+                            </w:hyperlink>
+                          </w:p>
+                        </w:txbxContent>
+                      </wps:txbx>
+                      <wps:bodyPr wrap="square" lIns="0" tIns="0" rIns="0" bIns="0" numCol="1" anchor="ctr">
+                        <a:noAutofit/>
+                      </wps:bodyPr>
+                    </wps:wsp>
+                  </a:graphicData>
+                </a:graphic>
+                <wp14:sizeRelH relativeFrom="margin">
+                  <wp14:pctWidth>0</wp14:pctWidth>
+                </wp14:sizeRelH>
+                <wp14:sizeRelV relativeFrom="margin">
+                  <wp14:pctHeight>0</wp14:pctHeight>
+                </wp14:sizeRelV>
+              </wp:anchor>
+            </w:drawing>
+          </mc:Choice>
+          <mc:Fallback>
+            <w:pict>
+              <v:rect w14:anchorId="06BFE0F7" id="_x0000_s1027" style="position:absolute;left:0;text-align:left;margin-left:39.8pt;margin-top:747.3pt;width:540pt;height:24.4pt;z-index:251660288;visibility:visible;mso-wrap-style:square;mso-width-percent:0;mso-height-percent:0;mso-wrap-distance-left:12pt;mso-wrap-distance-top:12pt;mso-wrap-distance-right:12pt;mso-wrap-distance-bottom:12pt;mso-position-horizontal:absolute;mso-position-horizontal-relative:page;mso-position-vertical:absolute;mso-position-vertical-relative:page;mso-width-percent:0;mso-height-percent:0;mso-width-relative:margin;mso-height-relative:margin;v-text-anchor:middle" o:gfxdata="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" filled="f" stroked="f" strokeweight="1pt">
+                <v:stroke miterlimit="4"/>
+                <v:textbox inset="0,0,0,0">
+                  <w:txbxContent>
+                    <w:p>
+                      <w:pPr>
+                        <w:pStyle w:val="Body"/>
+                        <w:jc w:val="right"/>
+                      </w:pPr>
+                      <w:hyperlink r:id="rId27" w:history="1">
+                        <w:r>
+                          <w:rPr>
+                            <w:rStyle w:val="Hyperlink1"/>
+                            <w:b/>
+                            <w:bCs/>
+                            <w:color w:val="FEFEFE"/>
+                            <w:sz w:val="40"/>
+                            <w:szCs w:val="40"/>
+                          </w:rPr>
+                          <w:t>https://theseg.github.io/</w:t>
+                        </w:r>
+                      </w:hyperlink>
+                    </w:p>
+                  </w:txbxContent>
+                </v:textbox>
+                <w10:wrap anchorx="page" anchory="page"/>
+              </v:rect>
+            </w:pict>
+          </mc:Fallback>
+        </mc:AlternateContent>
+      </w:r>
+      <w:hyperlink r:id="rId28" w:history="1">
         <w:r>
           <w:rPr>
             <w:rStyle w:val="Hyperlink0"/>
@@ -1573,7 +1531,7 @@
             <w:sz w:val="26"/>
             <w:szCs w:val="26"/>
           </w:rPr>
-          <w:t>seg@segonmedia.com</w:t>
+          <w:t>seg@spacebetweenstudios.com</w:t>
         </w:r>
       </w:hyperlink>
       <w:r>
@@ -1857,8 +1815,6 @@
           <w:szCs w:val="26"/>
         </w:rPr>
       </w:pPr>
-      <w:bookmarkStart w:id="0" w:name="_GoBack"/>
-      <w:bookmarkEnd w:id="0"/>
     </w:p>
     <w:p>
       <w:pPr>
@@ -2138,6 +2094,148 @@
           </mc:Fallback>
         </mc:AlternateContent>
       </w:r>
+    </w:p>
+    <w:p>
+      <w:pPr>
+        <w:pStyle w:val="Heading3"/>
+        <w:rPr>
+          <w:rFonts w:ascii="Helvetica Neue" w:eastAsia="Helvetica Neue" w:hAnsi="Helvetica Neue" w:cs="Helvetica Neue"/>
+          <w:sz w:val="22"/>
+          <w:szCs w:val="22"/>
+        </w:rPr>
+      </w:pPr>
+      <w:r>
+        <w:rPr>
+          <w:rFonts w:ascii="Helvetica Neue"/>
+          <w:b/>
+          <w:bCs/>
+          <w:sz w:val="40"/>
+          <w:szCs w:val="40"/>
+        </w:rPr>
+        <w:t>Lead Web Developer</w:t>
+      </w:r>
+      <w:r>
+        <w:rPr>
+          <w:rFonts w:ascii="Helvetica Neue"/>
+        </w:rPr>
+        <w:t xml:space="preserve"> </w:t>
+      </w:r>
+      <w:r>
+        <w:rPr>
+          <w:rFonts w:ascii="Helvetica Neue"/>
+          <w:sz w:val="24"/>
+          <w:szCs w:val="24"/>
+        </w:rPr>
+        <w:t>Emerson College (Apr 2005 - Mar 2007)</w:t>
+      </w:r>
+    </w:p>
+    <w:p>
+      <w:pPr>
+        <w:pStyle w:val="Body"/>
+        <w:ind w:left="360"/>
+        <w:rPr>
+          <w:rFonts w:ascii="Helvetica Neue"/>
+          <w:sz w:val="26"/>
+          <w:szCs w:val="26"/>
+        </w:rPr>
+      </w:pPr>
+      <w:proofErr w:type="spellStart"/>
+      <w:r>
+        <w:rPr>
+          <w:rFonts w:ascii="Helvetica Neue" w:hAnsi="Helvetica Neue" w:cs="Helvetica Neue"/>
+          <w:sz w:val="26"/>
+          <w:szCs w:val="26"/>
+        </w:rPr>
+        <w:t>Seg</w:t>
+      </w:r>
+      <w:proofErr w:type="spellEnd"/>
+      <w:r>
+        <w:rPr>
+          <w:rFonts w:ascii="Helvetica Neue" w:hAnsi="Helvetica Neue" w:cs="Helvetica Neue"/>
+          <w:sz w:val="26"/>
+          <w:szCs w:val="26"/>
+        </w:rPr>
+        <w:t xml:space="preserve"> and his team developed web based tools to aid staff and students in various aspects of college life. The college improved not only efficiencies and worker productivity, but reduced economic and other variables in the admission process. </w:t>
+      </w:r>
+      <w:proofErr w:type="spellStart"/>
+      <w:r>
+        <w:rPr>
+          <w:rFonts w:ascii="Helvetica Neue" w:hAnsi="Helvetica Neue" w:cs="Helvetica Neue"/>
+          <w:sz w:val="26"/>
+          <w:szCs w:val="26"/>
+        </w:rPr>
+        <w:t>Seg</w:t>
+      </w:r>
+      <w:proofErr w:type="spellEnd"/>
+      <w:r>
+        <w:rPr>
+          <w:rFonts w:ascii="Helvetica Neue" w:hAnsi="Helvetica Neue" w:cs="Helvetica Neue"/>
+          <w:sz w:val="26"/>
+          <w:szCs w:val="26"/>
+        </w:rPr>
+        <w:t xml:space="preserve"> initiated processes that lead to fairer practices and quality experiences in the admissions process and other aspects of student life.</w:t>
+      </w:r>
+      <w:r>
+        <w:rPr>
+          <w:rFonts w:ascii="Helvetica Neue"/>
+          <w:sz w:val="26"/>
+          <w:szCs w:val="26"/>
+        </w:rPr>
+        <w:t xml:space="preserve"> </w:t>
+      </w:r>
+    </w:p>
+    <w:p>
+      <w:pPr>
+        <w:pStyle w:val="Body"/>
+        <w:ind w:left="360"/>
+      </w:pPr>
+    </w:p>
+    <w:p>
+      <w:pPr>
+        <w:pStyle w:val="Body"/>
+        <w:ind w:left="360"/>
+      </w:pPr>
+    </w:p>
+    <w:p>
+      <w:pPr>
+        <w:pStyle w:val="Body"/>
+      </w:pPr>
+    </w:p>
+    <w:p>
+      <w:pPr>
+        <w:pStyle w:val="Body"/>
+      </w:pPr>
+    </w:p>
+    <w:p>
+      <w:pPr>
+        <w:pStyle w:val="Body"/>
+      </w:pPr>
+    </w:p>
+    <w:p>
+      <w:pPr>
+        <w:pStyle w:val="Body"/>
+      </w:pPr>
+    </w:p>
+    <w:p>
+      <w:pPr>
+        <w:pStyle w:val="Body"/>
+      </w:pPr>
+    </w:p>
+    <w:p>
+      <w:pPr>
+        <w:pStyle w:val="Body"/>
+      </w:pPr>
+    </w:p>
+    <w:p>
+      <w:pPr>
+        <w:pStyle w:val="Body"/>
+      </w:pPr>
+    </w:p>
+    <w:p>
+      <w:pPr>
+        <w:pStyle w:val="Body"/>
+        <w:jc w:val="center"/>
+      </w:pPr>
       <w:r>
         <w:rPr>
           <w:noProof/>
@@ -2145,18 +2243,18 @@
         <mc:AlternateContent>
           <mc:Choice Requires="wps">
             <w:drawing>
-              <wp:anchor distT="152400" distB="152400" distL="152400" distR="152400" simplePos="0" relativeHeight="251663360" behindDoc="0" locked="0" layoutInCell="1" allowOverlap="1" wp14:anchorId="5E72D64F" wp14:editId="394A45AF">
+              <wp:anchor distT="152400" distB="152400" distL="152400" distR="152400" simplePos="0" relativeHeight="251668480" behindDoc="0" locked="0" layoutInCell="1" allowOverlap="1" wp14:anchorId="23ADEACF" wp14:editId="530FA778">
                 <wp:simplePos x="0" y="0"/>
                 <wp:positionH relativeFrom="page">
-                  <wp:posOffset>457200</wp:posOffset>
+                  <wp:posOffset>505460</wp:posOffset>
                 </wp:positionH>
                 <wp:positionV relativeFrom="page">
-                  <wp:posOffset>9436655</wp:posOffset>
+                  <wp:posOffset>9490710</wp:posOffset>
                 </wp:positionV>
-                <wp:extent cx="6858000" cy="621745"/>
+                <wp:extent cx="6858000" cy="309880"/>
                 <wp:effectExtent l="0" t="0" r="0" b="0"/>
                 <wp:wrapNone/>
-                <wp:docPr id="1073741831" name="officeArt object"/>
+                <wp:docPr id="1" name="officeArt object"/>
                 <wp:cNvGraphicFramePr/>
                 <a:graphic xmlns:a="http://schemas.openxmlformats.org/drawingml/2006/main">
                   <a:graphicData uri="http://schemas.microsoft.com/office/word/2010/wordprocessingShape">
@@ -2165,7 +2263,7 @@
                       <wps:spPr>
                         <a:xfrm>
                           <a:off x="0" y="0"/>
-                          <a:ext cx="6858000" cy="621745"/>
+                          <a:ext cx="6858000" cy="309880"/>
                         </a:xfrm>
                         <a:prstGeom prst="rect">
                           <a:avLst/>
@@ -2184,7 +2282,7 @@
                               <w:pStyle w:val="Body"/>
                               <w:jc w:val="right"/>
                             </w:pPr>
-                            <w:hyperlink r:id="rId23" w:history="1">
+                            <w:hyperlink r:id="rId29" w:history="1">
                               <w:r>
                                 <w:rPr>
                                   <w:rStyle w:val="Hyperlink1"/>
@@ -2206,12 +2304,18 @@
                     </wps:wsp>
                   </a:graphicData>
                 </a:graphic>
+                <wp14:sizeRelH relativeFrom="margin">
+                  <wp14:pctWidth>0</wp14:pctWidth>
+                </wp14:sizeRelH>
+                <wp14:sizeRelV relativeFrom="margin">
+                  <wp14:pctHeight>0</wp14:pctHeight>
+                </wp14:sizeRelV>
               </wp:anchor>
             </w:drawing>
           </mc:Choice>
           <mc:Fallback>
             <w:pict>
-              <v:rect w14:anchorId="5E72D64F" id="_x0000_s1029" style="position:absolute;left:0;text-align:left;margin-left:36pt;margin-top:743.05pt;width:540pt;height:48.95pt;z-index:251663360;visibility:visible;mso-wrap-style:square;mso-wrap-distance-left:12pt;mso-wrap-distance-top:12pt;mso-wrap-distance-right:12pt;mso-wrap-distance-bottom:12pt;mso-position-horizontal:absolute;mso-position-horizontal-relative:page;mso-position-vertical:absolute;mso-position-vertical-relative:page;v-text-anchor:middle" o:gfxdata="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" filled="f" stroked="f" strokeweight="1pt">
+              <v:rect w14:anchorId="23ADEACF" id="_x0000_s1029" style="position:absolute;left:0;text-align:left;margin-left:39.8pt;margin-top:747.3pt;width:540pt;height:24.4pt;z-index:251668480;visibility:visible;mso-wrap-style:square;mso-width-percent:0;mso-height-percent:0;mso-wrap-distance-left:12pt;mso-wrap-distance-top:12pt;mso-wrap-distance-right:12pt;mso-wrap-distance-bottom:12pt;mso-position-horizontal:absolute;mso-position-horizontal-relative:page;mso-position-vertical:absolute;mso-position-vertical-relative:page;mso-width-percent:0;mso-height-percent:0;mso-width-relative:margin;mso-height-relative:margin;v-text-anchor:middle" o:gfxdata="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" filled="f" stroked="f" strokeweight="1pt">
                 <v:stroke miterlimit="4"/>
                 <v:textbox inset="0,0,0,0">
                   <w:txbxContent>
@@ -2220,7 +2324,7 @@
                         <w:pStyle w:val="Body"/>
                         <w:jc w:val="right"/>
                       </w:pPr>
-                      <w:hyperlink r:id="rId24" w:history="1">
+                      <w:hyperlink r:id="rId30" w:history="1">
                         <w:r>
                           <w:rPr>
                             <w:rStyle w:val="Hyperlink1"/>
@@ -2242,148 +2346,6 @@
           </mc:Fallback>
         </mc:AlternateContent>
       </w:r>
-    </w:p>
-    <w:p>
-      <w:pPr>
-        <w:pStyle w:val="Heading3"/>
-        <w:rPr>
-          <w:rFonts w:ascii="Helvetica Neue" w:eastAsia="Helvetica Neue" w:hAnsi="Helvetica Neue" w:cs="Helvetica Neue"/>
-          <w:sz w:val="22"/>
-          <w:szCs w:val="22"/>
-        </w:rPr>
-      </w:pPr>
-      <w:r>
-        <w:rPr>
-          <w:rFonts w:ascii="Helvetica Neue"/>
-          <w:b/>
-          <w:bCs/>
-          <w:sz w:val="40"/>
-          <w:szCs w:val="40"/>
-        </w:rPr>
-        <w:t>Lead Web Developer</w:t>
-      </w:r>
-      <w:r>
-        <w:rPr>
-          <w:rFonts w:ascii="Helvetica Neue"/>
-        </w:rPr>
-        <w:t xml:space="preserve"> </w:t>
-      </w:r>
-      <w:r>
-        <w:rPr>
-          <w:rFonts w:ascii="Helvetica Neue"/>
-          <w:sz w:val="24"/>
-          <w:szCs w:val="24"/>
-        </w:rPr>
-        <w:t>Emerson College (Apr 2005 - Mar 2007)</w:t>
-      </w:r>
-    </w:p>
-    <w:p>
-      <w:pPr>
-        <w:pStyle w:val="Body"/>
-        <w:ind w:left="360"/>
-        <w:rPr>
-          <w:rFonts w:ascii="Helvetica Neue"/>
-          <w:sz w:val="26"/>
-          <w:szCs w:val="26"/>
-        </w:rPr>
-      </w:pPr>
-      <w:proofErr w:type="spellStart"/>
-      <w:r>
-        <w:rPr>
-          <w:rFonts w:ascii="Helvetica Neue" w:hAnsi="Helvetica Neue" w:cs="Helvetica Neue"/>
-          <w:sz w:val="26"/>
-          <w:szCs w:val="26"/>
-        </w:rPr>
-        <w:t>Seg</w:t>
-      </w:r>
-      <w:proofErr w:type="spellEnd"/>
-      <w:r>
-        <w:rPr>
-          <w:rFonts w:ascii="Helvetica Neue" w:hAnsi="Helvetica Neue" w:cs="Helvetica Neue"/>
-          <w:sz w:val="26"/>
-          <w:szCs w:val="26"/>
-        </w:rPr>
-        <w:t xml:space="preserve"> and his team developed web based tools to aid staff and students in various aspects of college life. The college improved not only efficiencies and worker productivity, but reduced economic and other variables in the admission process. </w:t>
-      </w:r>
-      <w:proofErr w:type="spellStart"/>
-      <w:r>
-        <w:rPr>
-          <w:rFonts w:ascii="Helvetica Neue" w:hAnsi="Helvetica Neue" w:cs="Helvetica Neue"/>
-          <w:sz w:val="26"/>
-          <w:szCs w:val="26"/>
-        </w:rPr>
-        <w:t>Seg</w:t>
-      </w:r>
-      <w:proofErr w:type="spellEnd"/>
-      <w:r>
-        <w:rPr>
-          <w:rFonts w:ascii="Helvetica Neue" w:hAnsi="Helvetica Neue" w:cs="Helvetica Neue"/>
-          <w:sz w:val="26"/>
-          <w:szCs w:val="26"/>
-        </w:rPr>
-        <w:t xml:space="preserve"> initiated processes that lead to fairer practices and quality experiences in the admissions process and other aspects of student life.</w:t>
-      </w:r>
-      <w:r>
-        <w:rPr>
-          <w:rFonts w:ascii="Helvetica Neue"/>
-          <w:sz w:val="26"/>
-          <w:szCs w:val="26"/>
-        </w:rPr>
-        <w:t xml:space="preserve"> </w:t>
-      </w:r>
-    </w:p>
-    <w:p>
-      <w:pPr>
-        <w:pStyle w:val="Body"/>
-        <w:ind w:left="360"/>
-      </w:pPr>
-    </w:p>
-    <w:p>
-      <w:pPr>
-        <w:pStyle w:val="Body"/>
-        <w:ind w:left="360"/>
-      </w:pPr>
-    </w:p>
-    <w:p>
-      <w:pPr>
-        <w:pStyle w:val="Body"/>
-      </w:pPr>
-    </w:p>
-    <w:p>
-      <w:pPr>
-        <w:pStyle w:val="Body"/>
-      </w:pPr>
-    </w:p>
-    <w:p>
-      <w:pPr>
-        <w:pStyle w:val="Body"/>
-      </w:pPr>
-    </w:p>
-    <w:p>
-      <w:pPr>
-        <w:pStyle w:val="Body"/>
-      </w:pPr>
-    </w:p>
-    <w:p>
-      <w:pPr>
-        <w:pStyle w:val="Body"/>
-      </w:pPr>
-    </w:p>
-    <w:p>
-      <w:pPr>
-        <w:pStyle w:val="Body"/>
-      </w:pPr>
-    </w:p>
-    <w:p>
-      <w:pPr>
-        <w:pStyle w:val="Body"/>
-      </w:pPr>
-    </w:p>
-    <w:p>
-      <w:pPr>
-        <w:pStyle w:val="Body"/>
-        <w:jc w:val="center"/>
-      </w:pPr>
       <w:r>
         <w:rPr>
           <w:rFonts w:hAnsi="Helvetica" w:cs="Helvetica"/>
@@ -2394,7 +2356,7 @@
         </w:rPr>
         <w:t xml:space="preserve">Additional positions and information at </w:t>
       </w:r>
-      <w:hyperlink r:id="rId25" w:history="1">
+      <w:hyperlink r:id="rId31" w:history="1">
         <w:r>
           <w:rPr>
             <w:rFonts w:hAnsi="Helvetica" w:cs="Helvetica"/>
@@ -2409,8 +2371,8 @@
       </w:hyperlink>
     </w:p>
     <w:sectPr>
-      <w:headerReference w:type="default" r:id="rId26"/>
-      <w:footerReference w:type="default" r:id="rId27"/>
+      <w:headerReference w:type="default" r:id="rId32"/>
+      <w:footerReference w:type="default" r:id="rId33"/>
       <w:type w:val="continuous"/>
       <w:pgSz w:w="12240" w:h="15840"/>
       <w:pgMar w:top="720" w:right="720" w:bottom="720" w:left="720" w:header="720" w:footer="864" w:gutter="0"/>
@@ -2441,7 +2403,11 @@
 
 <file path=word/footer1.xml><?xml version="1.0" encoding="utf-8"?>
 <w:ftr xmlns:wpc="http://schemas.microsoft.com/office/word/2010/wordprocessingCanvas" xmlns:mo="http://schemas.microsoft.com/office/mac/office/2008/main" xmlns:mc="http://schemas.openxmlformats.org/markup-compatibility/2006" xmlns:mv="urn:schemas-microsoft-com:mac:vml" xmlns:o="urn:schemas-microsoft-com:office:office" xmlns:r="http://schemas.openxmlformats.org/officeDocument/2006/relationships" xmlns:m="http://schemas.openxmlformats.org/officeDocument/2006/math" xmlns:v="urn:schemas-microsoft-com:vml" xmlns:wp14="http://schemas.microsoft.com/office/word/2010/wordprocessingDrawing" xmlns:wp="http://schemas.openxmlformats.org/drawingml/2006/wordprocessingDrawing" xmlns:w10="urn:schemas-microsoft-com:office:word" xmlns:w="http://schemas.openxmlformats.org/wordprocessingml/2006/main" xmlns:w14="http://schemas.microsoft.com/office/word/2010/wordml" xmlns:w15="http://schemas.microsoft.com/office/word/2012/wordml" xmlns:wpg="http://schemas.microsoft.com/office/word/2010/wordprocessingGroup" xmlns:wpi="http://schemas.microsoft.com/office/word/2010/wordprocessingInk" xmlns:wne="http://schemas.microsoft.com/office/word/2006/wordml" xmlns:wps="http://schemas.microsoft.com/office/word/2010/wordprocessingShape" mc:Ignorable="w14 w15 wp14">
-  <w:p/>
+  <w:p>
+    <w:pPr>
+      <w:pStyle w:val="Footer"/>
+    </w:pPr>
+  </w:p>
 </w:ftr>
 </file>
 
@@ -2453,7 +2419,11 @@
 
 <file path=word/footer3.xml><?xml version="1.0" encoding="utf-8"?>
 <w:ftr xmlns:wpc="http://schemas.microsoft.com/office/word/2010/wordprocessingCanvas" xmlns:mo="http://schemas.microsoft.com/office/mac/office/2008/main" xmlns:mc="http://schemas.openxmlformats.org/markup-compatibility/2006" xmlns:mv="urn:schemas-microsoft-com:mac:vml" xmlns:o="urn:schemas-microsoft-com:office:office" xmlns:r="http://schemas.openxmlformats.org/officeDocument/2006/relationships" xmlns:m="http://schemas.openxmlformats.org/officeDocument/2006/math" xmlns:v="urn:schemas-microsoft-com:vml" xmlns:wp14="http://schemas.microsoft.com/office/word/2010/wordprocessingDrawing" xmlns:wp="http://schemas.openxmlformats.org/drawingml/2006/wordprocessingDrawing" xmlns:w10="urn:schemas-microsoft-com:office:word" xmlns:w="http://schemas.openxmlformats.org/wordprocessingml/2006/main" xmlns:w14="http://schemas.microsoft.com/office/word/2010/wordml" xmlns:w15="http://schemas.microsoft.com/office/word/2012/wordml" xmlns:wpg="http://schemas.microsoft.com/office/word/2010/wordprocessingGroup" xmlns:wpi="http://schemas.microsoft.com/office/word/2010/wordprocessingInk" xmlns:wne="http://schemas.microsoft.com/office/word/2006/wordml" xmlns:wps="http://schemas.microsoft.com/office/word/2010/wordprocessingShape" mc:Ignorable="w14 w15 wp14">
-  <w:p/>
+  <w:p>
+    <w:pPr>
+      <w:pStyle w:val="Footer"/>
+    </w:pPr>
+  </w:p>
 </w:ftr>
 </file>
 
@@ -2481,6 +2451,18 @@
 </w:ftr>
 </file>
 
+<file path=word/footer8.xml><?xml version="1.0" encoding="utf-8"?>
+<w:ftr xmlns:wpc="http://schemas.microsoft.com/office/word/2010/wordprocessingCanvas" xmlns:mo="http://schemas.microsoft.com/office/mac/office/2008/main" xmlns:mc="http://schemas.openxmlformats.org/markup-compatibility/2006" xmlns:mv="urn:schemas-microsoft-com:mac:vml" xmlns:o="urn:schemas-microsoft-com:office:office" xmlns:r="http://schemas.openxmlformats.org/officeDocument/2006/relationships" xmlns:m="http://schemas.openxmlformats.org/officeDocument/2006/math" xmlns:v="urn:schemas-microsoft-com:vml" xmlns:wp14="http://schemas.microsoft.com/office/word/2010/wordprocessingDrawing" xmlns:wp="http://schemas.openxmlformats.org/drawingml/2006/wordprocessingDrawing" xmlns:w10="urn:schemas-microsoft-com:office:word" xmlns:w="http://schemas.openxmlformats.org/wordprocessingml/2006/main" xmlns:w14="http://schemas.microsoft.com/office/word/2010/wordml" xmlns:w15="http://schemas.microsoft.com/office/word/2012/wordml" xmlns:wpg="http://schemas.microsoft.com/office/word/2010/wordprocessingGroup" xmlns:wpi="http://schemas.microsoft.com/office/word/2010/wordprocessingInk" xmlns:wne="http://schemas.microsoft.com/office/word/2006/wordml" xmlns:wps="http://schemas.microsoft.com/office/word/2010/wordprocessingShape" mc:Ignorable="w14 w15 wp14">
+  <w:p/>
+</w:ftr>
+</file>
+
+<file path=word/footer9.xml><?xml version="1.0" encoding="utf-8"?>
+<w:ftr xmlns:wpc="http://schemas.microsoft.com/office/word/2010/wordprocessingCanvas" xmlns:mo="http://schemas.microsoft.com/office/mac/office/2008/main" xmlns:mc="http://schemas.openxmlformats.org/markup-compatibility/2006" xmlns:mv="urn:schemas-microsoft-com:mac:vml" xmlns:o="urn:schemas-microsoft-com:office:office" xmlns:r="http://schemas.openxmlformats.org/officeDocument/2006/relationships" xmlns:m="http://schemas.openxmlformats.org/officeDocument/2006/math" xmlns:v="urn:schemas-microsoft-com:vml" xmlns:wp14="http://schemas.microsoft.com/office/word/2010/wordprocessingDrawing" xmlns:wp="http://schemas.openxmlformats.org/drawingml/2006/wordprocessingDrawing" xmlns:w10="urn:schemas-microsoft-com:office:word" xmlns:w="http://schemas.openxmlformats.org/wordprocessingml/2006/main" xmlns:w14="http://schemas.microsoft.com/office/word/2010/wordml" xmlns:w15="http://schemas.microsoft.com/office/word/2012/wordml" xmlns:wpg="http://schemas.microsoft.com/office/word/2010/wordprocessingGroup" xmlns:wpi="http://schemas.microsoft.com/office/word/2010/wordprocessingInk" xmlns:wne="http://schemas.microsoft.com/office/word/2006/wordml" xmlns:wps="http://schemas.microsoft.com/office/word/2010/wordprocessingShape" mc:Ignorable="w14 w15 wp14">
+  <w:p/>
+</w:ftr>
+</file>
+
 <file path=word/footnotes.xml><?xml version="1.0" encoding="utf-8"?>
 <w:footnotes xmlns:wpc="http://schemas.microsoft.com/office/word/2010/wordprocessingCanvas" xmlns:mo="http://schemas.microsoft.com/office/mac/office/2008/main" xmlns:mc="http://schemas.openxmlformats.org/markup-compatibility/2006" xmlns:mv="urn:schemas-microsoft-com:mac:vml" xmlns:o="urn:schemas-microsoft-com:office:office" xmlns:r="http://schemas.openxmlformats.org/officeDocument/2006/relationships" xmlns:m="http://schemas.openxmlformats.org/officeDocument/2006/math" xmlns:v="urn:schemas-microsoft-com:vml" xmlns:wp14="http://schemas.microsoft.com/office/word/2010/wordprocessingDrawing" xmlns:wp="http://schemas.openxmlformats.org/drawingml/2006/wordprocessingDrawing" xmlns:w10="urn:schemas-microsoft-com:office:word" xmlns:w="http://schemas.openxmlformats.org/wordprocessingml/2006/main" xmlns:w14="http://schemas.microsoft.com/office/word/2010/wordml" xmlns:w15="http://schemas.microsoft.com/office/word/2012/wordml" xmlns:wpg="http://schemas.microsoft.com/office/word/2010/wordprocessingGroup" xmlns:wpi="http://schemas.microsoft.com/office/word/2010/wordprocessingInk" xmlns:wne="http://schemas.microsoft.com/office/word/2006/wordml" xmlns:wps="http://schemas.microsoft.com/office/word/2010/wordprocessingShape" mc:Ignorable="w14 w15 wp14">
   <w:footnote w:type="separator" w:id="-1">
@@ -2502,7 +2484,11 @@
 
 <file path=word/header1.xml><?xml version="1.0" encoding="utf-8"?>
 <w:hdr xmlns:wpc="http://schemas.microsoft.com/office/word/2010/wordprocessingCanvas" xmlns:mo="http://schemas.microsoft.com/office/mac/office/2008/main" xmlns:mc="http://schemas.openxmlformats.org/markup-compatibility/2006" xmlns:mv="urn:schemas-microsoft-com:mac:vml" xmlns:o="urn:schemas-microsoft-com:office:office" xmlns:r="http://schemas.openxmlformats.org/officeDocument/2006/relationships" xmlns:m="http://schemas.openxmlformats.org/officeDocument/2006/math" xmlns:v="urn:schemas-microsoft-com:vml" xmlns:wp14="http://schemas.microsoft.com/office/word/2010/wordprocessingDrawing" xmlns:wp="http://schemas.openxmlformats.org/drawingml/2006/wordprocessingDrawing" xmlns:w10="urn:schemas-microsoft-com:office:word" xmlns:w="http://schemas.openxmlformats.org/wordprocessingml/2006/main" xmlns:w14="http://schemas.microsoft.com/office/word/2010/wordml" xmlns:w15="http://schemas.microsoft.com/office/word/2012/wordml" xmlns:wpg="http://schemas.microsoft.com/office/word/2010/wordprocessingGroup" xmlns:wpi="http://schemas.microsoft.com/office/word/2010/wordprocessingInk" xmlns:wne="http://schemas.microsoft.com/office/word/2006/wordml" xmlns:wps="http://schemas.microsoft.com/office/word/2010/wordprocessingShape" mc:Ignorable="w14 w15 wp14">
-  <w:p/>
+  <w:p>
+    <w:pPr>
+      <w:pStyle w:val="Header"/>
+    </w:pPr>
+  </w:p>
 </w:hdr>
 </file>
 
@@ -2514,7 +2500,11 @@
 
 <file path=word/header3.xml><?xml version="1.0" encoding="utf-8"?>
 <w:hdr xmlns:wpc="http://schemas.microsoft.com/office/word/2010/wordprocessingCanvas" xmlns:mo="http://schemas.microsoft.com/office/mac/office/2008/main" xmlns:mc="http://schemas.openxmlformats.org/markup-compatibility/2006" xmlns:mv="urn:schemas-microsoft-com:mac:vml" xmlns:o="urn:schemas-microsoft-com:office:office" xmlns:r="http://schemas.openxmlformats.org/officeDocument/2006/relationships" xmlns:m="http://schemas.openxmlformats.org/officeDocument/2006/math" xmlns:v="urn:schemas-microsoft-com:vml" xmlns:wp14="http://schemas.microsoft.com/office/word/2010/wordprocessingDrawing" xmlns:wp="http://schemas.openxmlformats.org/drawingml/2006/wordprocessingDrawing" xmlns:w10="urn:schemas-microsoft-com:office:word" xmlns:w="http://schemas.openxmlformats.org/wordprocessingml/2006/main" xmlns:w14="http://schemas.microsoft.com/office/word/2010/wordml" xmlns:w15="http://schemas.microsoft.com/office/word/2012/wordml" xmlns:wpg="http://schemas.microsoft.com/office/word/2010/wordprocessingGroup" xmlns:wpi="http://schemas.microsoft.com/office/word/2010/wordprocessingInk" xmlns:wne="http://schemas.microsoft.com/office/word/2006/wordml" xmlns:wps="http://schemas.microsoft.com/office/word/2010/wordprocessingShape" mc:Ignorable="w14 w15 wp14">
-  <w:p/>
+  <w:p>
+    <w:pPr>
+      <w:pStyle w:val="Header"/>
+    </w:pPr>
+  </w:p>
 </w:hdr>
 </file>
 
@@ -2537,6 +2527,18 @@
 </file>
 
 <file path=word/header7.xml><?xml version="1.0" encoding="utf-8"?>
+<w:hdr xmlns:wpc="http://schemas.microsoft.com/office/word/2010/wordprocessingCanvas" xmlns:mo="http://schemas.microsoft.com/office/mac/office/2008/main" xmlns:mc="http://schemas.openxmlformats.org/markup-compatibility/2006" xmlns:mv="urn:schemas-microsoft-com:mac:vml" xmlns:o="urn:schemas-microsoft-com:office:office" xmlns:r="http://schemas.openxmlformats.org/officeDocument/2006/relationships" xmlns:m="http://schemas.openxmlformats.org/officeDocument/2006/math" xmlns:v="urn:schemas-microsoft-com:vml" xmlns:wp14="http://schemas.microsoft.com/office/word/2010/wordprocessingDrawing" xmlns:wp="http://schemas.openxmlformats.org/drawingml/2006/wordprocessingDrawing" xmlns:w10="urn:schemas-microsoft-com:office:word" xmlns:w="http://schemas.openxmlformats.org/wordprocessingml/2006/main" xmlns:w14="http://schemas.microsoft.com/office/word/2010/wordml" xmlns:w15="http://schemas.microsoft.com/office/word/2012/wordml" xmlns:wpg="http://schemas.microsoft.com/office/word/2010/wordprocessingGroup" xmlns:wpi="http://schemas.microsoft.com/office/word/2010/wordprocessingInk" xmlns:wne="http://schemas.microsoft.com/office/word/2006/wordml" xmlns:wps="http://schemas.microsoft.com/office/word/2010/wordprocessingShape" mc:Ignorable="w14 w15 wp14">
+  <w:p/>
+</w:hdr>
+</file>
+
+<file path=word/header8.xml><?xml version="1.0" encoding="utf-8"?>
+<w:hdr xmlns:wpc="http://schemas.microsoft.com/office/word/2010/wordprocessingCanvas" xmlns:mo="http://schemas.microsoft.com/office/mac/office/2008/main" xmlns:mc="http://schemas.openxmlformats.org/markup-compatibility/2006" xmlns:mv="urn:schemas-microsoft-com:mac:vml" xmlns:o="urn:schemas-microsoft-com:office:office" xmlns:r="http://schemas.openxmlformats.org/officeDocument/2006/relationships" xmlns:m="http://schemas.openxmlformats.org/officeDocument/2006/math" xmlns:v="urn:schemas-microsoft-com:vml" xmlns:wp14="http://schemas.microsoft.com/office/word/2010/wordprocessingDrawing" xmlns:wp="http://schemas.openxmlformats.org/drawingml/2006/wordprocessingDrawing" xmlns:w10="urn:schemas-microsoft-com:office:word" xmlns:w="http://schemas.openxmlformats.org/wordprocessingml/2006/main" xmlns:w14="http://schemas.microsoft.com/office/word/2010/wordml" xmlns:w15="http://schemas.microsoft.com/office/word/2012/wordml" xmlns:wpg="http://schemas.microsoft.com/office/word/2010/wordprocessingGroup" xmlns:wpi="http://schemas.microsoft.com/office/word/2010/wordprocessingInk" xmlns:wne="http://schemas.microsoft.com/office/word/2006/wordml" xmlns:wps="http://schemas.microsoft.com/office/word/2010/wordprocessingShape" mc:Ignorable="w14 w15 wp14">
+  <w:p/>
+</w:hdr>
+</file>
+
+<file path=word/header9.xml><?xml version="1.0" encoding="utf-8"?>
 <w:hdr xmlns:wpc="http://schemas.microsoft.com/office/word/2010/wordprocessingCanvas" xmlns:mo="http://schemas.microsoft.com/office/mac/office/2008/main" xmlns:mc="http://schemas.openxmlformats.org/markup-compatibility/2006" xmlns:mv="urn:schemas-microsoft-com:mac:vml" xmlns:o="urn:schemas-microsoft-com:office:office" xmlns:r="http://schemas.openxmlformats.org/officeDocument/2006/relationships" xmlns:m="http://schemas.openxmlformats.org/officeDocument/2006/math" xmlns:v="urn:schemas-microsoft-com:vml" xmlns:wp14="http://schemas.microsoft.com/office/word/2010/wordprocessingDrawing" xmlns:wp="http://schemas.openxmlformats.org/drawingml/2006/wordprocessingDrawing" xmlns:w10="urn:schemas-microsoft-com:office:word" xmlns:w="http://schemas.openxmlformats.org/wordprocessingml/2006/main" xmlns:w14="http://schemas.microsoft.com/office/word/2010/wordml" xmlns:w15="http://schemas.microsoft.com/office/word/2012/wordml" xmlns:wpg="http://schemas.microsoft.com/office/word/2010/wordprocessingGroup" xmlns:wpi="http://schemas.microsoft.com/office/word/2010/wordprocessingInk" xmlns:wne="http://schemas.microsoft.com/office/word/2006/wordml" xmlns:wps="http://schemas.microsoft.com/office/word/2010/wordprocessingShape" mc:Ignorable="w14 w15 wp14">
   <w:p/>
 </w:hdr>
@@ -6144,7 +6146,7 @@
       </w:pPr>
     </w:pPrDefault>
   </w:docDefaults>
-  <w:latentStyles w:defLockedState="0" w:defUIPriority="99" w:defSemiHidden="0" w:defUnhideWhenUsed="0" w:defQFormat="0" w:count="380">
+  <w:latentStyles w:defLockedState="0" w:defUIPriority="99" w:defSemiHidden="0" w:defUnhideWhenUsed="0" w:defQFormat="0" w:count="382">
     <w:lsdException w:name="Normal" w:uiPriority="0" w:qFormat="1"/>
     <w:lsdException w:name="heading 1" w:uiPriority="9" w:qFormat="1"/>
     <w:lsdException w:name="heading 2" w:semiHidden="1" w:uiPriority="9" w:unhideWhenUsed="1" w:qFormat="1"/>
@@ -6525,6 +6527,8 @@
     <w:lsdException w:name="List Table 5 Dark Accent 6" w:uiPriority="50"/>
     <w:lsdException w:name="List Table 6 Colorful Accent 6" w:uiPriority="51"/>
     <w:lsdException w:name="List Table 7 Colorful Accent 6" w:uiPriority="52"/>
+    <w:lsdException w:name="Mention" w:semiHidden="1" w:unhideWhenUsed="1"/>
+    <w:lsdException w:name="Smart Hyperlink" w:semiHidden="1" w:unhideWhenUsed="1"/>
   </w:latentStyles>
   <w:style w:type="paragraph" w:default="1" w:styleId="Normal">
     <w:name w:val="Normal"/>
@@ -6755,6 +6759,56 @@
       <w:color w:val="273541"/>
       <w:sz w:val="36"/>
       <w:szCs w:val="36"/>
+    </w:rPr>
+  </w:style>
+  <w:style w:type="paragraph" w:styleId="Header">
+    <w:name w:val="header"/>
+    <w:basedOn w:val="Normal"/>
+    <w:link w:val="HeaderChar"/>
+    <w:uiPriority w:val="99"/>
+    <w:unhideWhenUsed/>
+    <w:rsid w:val="00F806E8"/>
+    <w:pPr>
+      <w:tabs>
+        <w:tab w:val="center" w:pos="4680"/>
+        <w:tab w:val="right" w:pos="9360"/>
+      </w:tabs>
+    </w:pPr>
+  </w:style>
+  <w:style w:type="character" w:customStyle="1" w:styleId="HeaderChar">
+    <w:name w:val="Header Char"/>
+    <w:basedOn w:val="DefaultParagraphFont"/>
+    <w:link w:val="Header"/>
+    <w:uiPriority w:val="99"/>
+    <w:rsid w:val="00F806E8"/>
+    <w:rPr>
+      <w:sz w:val="24"/>
+      <w:szCs w:val="24"/>
+    </w:rPr>
+  </w:style>
+  <w:style w:type="paragraph" w:styleId="Footer">
+    <w:name w:val="footer"/>
+    <w:basedOn w:val="Normal"/>
+    <w:link w:val="FooterChar"/>
+    <w:uiPriority w:val="99"/>
+    <w:unhideWhenUsed/>
+    <w:rsid w:val="00F806E8"/>
+    <w:pPr>
+      <w:tabs>
+        <w:tab w:val="center" w:pos="4680"/>
+        <w:tab w:val="right" w:pos="9360"/>
+      </w:tabs>
+    </w:pPr>
+  </w:style>
+  <w:style w:type="character" w:customStyle="1" w:styleId="FooterChar">
+    <w:name w:val="Footer Char"/>
+    <w:basedOn w:val="DefaultParagraphFont"/>
+    <w:link w:val="Footer"/>
+    <w:uiPriority w:val="99"/>
+    <w:rsid w:val="00F806E8"/>
+    <w:rPr>
+      <w:sz w:val="24"/>
+      <w:szCs w:val="24"/>
     </w:rPr>
   </w:style>
 </w:styles>

</xml_diff>